<commit_message>
tabela de atores, objetivos e casos de uso
</commit_message>
<xml_diff>
--- a/IPGtrails4health/doc/EngSoft_II/Relatório (Entrega Parcial)/relatorio projeto trails4health.docx
+++ b/IPGtrails4health/doc/EngSoft_II/Relatório (Entrega Parcial)/relatorio projeto trails4health.docx
@@ -5871,6 +5871,752 @@
         </w:rPr>
       </w:pPr>
     </w:p>
+    <w:tbl>
+      <w:tblPr>
+        <w:tblStyle w:val="TabelacomGrelha"/>
+        <w:tblW w:w="0" w:type="auto"/>
+        <w:tblLook w:val="04A0" w:firstRow="1" w:lastRow="0" w:firstColumn="1" w:lastColumn="0" w:noHBand="0" w:noVBand="1"/>
+      </w:tblPr>
+      <w:tblGrid>
+        <w:gridCol w:w="2829"/>
+        <w:gridCol w:w="2829"/>
+        <w:gridCol w:w="2830"/>
+      </w:tblGrid>
+      <w:tr>
+        <w:tc>
+          <w:tcPr>
+            <w:tcW w:w="2829" w:type="dxa"/>
+          </w:tcPr>
+          <w:p>
+            <w:pPr>
+              <w:jc w:val="center"/>
+              <w:rPr>
+                <w:rFonts w:ascii="Times New Roman" w:hAnsi="Times New Roman" w:cs="Times New Roman"/>
+                <w:sz w:val="32"/>
+                <w:szCs w:val="21"/>
+                <w:shd w:val="clear" w:color="auto" w:fill="FFFFFF"/>
+              </w:rPr>
+            </w:pPr>
+            <w:r>
+              <w:rPr>
+                <w:rFonts w:ascii="Times New Roman" w:hAnsi="Times New Roman" w:cs="Times New Roman"/>
+                <w:sz w:val="32"/>
+                <w:szCs w:val="21"/>
+                <w:shd w:val="clear" w:color="auto" w:fill="FFFFFF"/>
+              </w:rPr>
+              <w:t>Ator</w:t>
+            </w:r>
+          </w:p>
+        </w:tc>
+        <w:tc>
+          <w:tcPr>
+            <w:tcW w:w="2829" w:type="dxa"/>
+          </w:tcPr>
+          <w:p>
+            <w:pPr>
+              <w:jc w:val="center"/>
+              <w:rPr>
+                <w:rFonts w:ascii="Times New Roman" w:hAnsi="Times New Roman" w:cs="Times New Roman"/>
+                <w:sz w:val="32"/>
+                <w:szCs w:val="21"/>
+                <w:shd w:val="clear" w:color="auto" w:fill="FFFFFF"/>
+              </w:rPr>
+            </w:pPr>
+            <w:r>
+              <w:rPr>
+                <w:rFonts w:ascii="Times New Roman" w:hAnsi="Times New Roman" w:cs="Times New Roman"/>
+                <w:sz w:val="32"/>
+                <w:szCs w:val="21"/>
+                <w:shd w:val="clear" w:color="auto" w:fill="FFFFFF"/>
+              </w:rPr>
+              <w:t>Caso de Uso</w:t>
+            </w:r>
+          </w:p>
+        </w:tc>
+        <w:tc>
+          <w:tcPr>
+            <w:tcW w:w="2830" w:type="dxa"/>
+          </w:tcPr>
+          <w:p>
+            <w:pPr>
+              <w:jc w:val="center"/>
+              <w:rPr>
+                <w:rFonts w:ascii="Times New Roman" w:hAnsi="Times New Roman" w:cs="Times New Roman"/>
+                <w:sz w:val="32"/>
+                <w:szCs w:val="21"/>
+                <w:shd w:val="clear" w:color="auto" w:fill="FFFFFF"/>
+              </w:rPr>
+            </w:pPr>
+            <w:r>
+              <w:rPr>
+                <w:rFonts w:ascii="Times New Roman" w:hAnsi="Times New Roman" w:cs="Times New Roman"/>
+                <w:sz w:val="32"/>
+                <w:szCs w:val="21"/>
+                <w:shd w:val="clear" w:color="auto" w:fill="FFFFFF"/>
+              </w:rPr>
+              <w:t>Objetivos</w:t>
+            </w:r>
+          </w:p>
+        </w:tc>
+      </w:tr>
+      <w:tr>
+        <w:tc>
+          <w:tcPr>
+            <w:tcW w:w="2829" w:type="dxa"/>
+            <w:vMerge w:val="restart"/>
+          </w:tcPr>
+          <w:p>
+            <w:pPr>
+              <w:jc w:val="center"/>
+              <w:rPr>
+                <w:rFonts w:ascii="Times New Roman" w:hAnsi="Times New Roman" w:cs="Times New Roman"/>
+                <w:sz w:val="32"/>
+                <w:szCs w:val="21"/>
+                <w:shd w:val="clear" w:color="auto" w:fill="FFFFFF"/>
+              </w:rPr>
+            </w:pPr>
+          </w:p>
+          <w:p>
+            <w:pPr>
+              <w:rPr>
+                <w:rFonts w:ascii="Times New Roman" w:hAnsi="Times New Roman" w:cs="Times New Roman"/>
+                <w:sz w:val="32"/>
+                <w:szCs w:val="21"/>
+                <w:shd w:val="clear" w:color="auto" w:fill="FFFFFF"/>
+              </w:rPr>
+            </w:pPr>
+          </w:p>
+          <w:p>
+            <w:pPr>
+              <w:jc w:val="center"/>
+              <w:rPr>
+                <w:rFonts w:ascii="Times New Roman" w:hAnsi="Times New Roman" w:cs="Times New Roman"/>
+                <w:sz w:val="32"/>
+                <w:szCs w:val="21"/>
+                <w:shd w:val="clear" w:color="auto" w:fill="FFFFFF"/>
+              </w:rPr>
+            </w:pPr>
+            <w:r>
+              <w:rPr>
+                <w:rFonts w:ascii="Times New Roman" w:hAnsi="Times New Roman" w:cs="Times New Roman"/>
+                <w:sz w:val="32"/>
+                <w:szCs w:val="21"/>
+                <w:shd w:val="clear" w:color="auto" w:fill="FFFFFF"/>
+              </w:rPr>
+              <w:t>GESTOR DE TRILHOS</w:t>
+            </w:r>
+          </w:p>
+        </w:tc>
+        <w:tc>
+          <w:tcPr>
+            <w:tcW w:w="2829" w:type="dxa"/>
+          </w:tcPr>
+          <w:p>
+            <w:pPr>
+              <w:jc w:val="center"/>
+              <w:rPr>
+                <w:rFonts w:ascii="Times New Roman" w:hAnsi="Times New Roman" w:cs="Times New Roman"/>
+                <w:sz w:val="32"/>
+                <w:szCs w:val="21"/>
+                <w:shd w:val="clear" w:color="auto" w:fill="FFFFFF"/>
+              </w:rPr>
+            </w:pPr>
+            <w:r>
+              <w:rPr>
+                <w:rFonts w:ascii="Times New Roman" w:hAnsi="Times New Roman" w:cs="Times New Roman"/>
+                <w:sz w:val="32"/>
+                <w:szCs w:val="21"/>
+                <w:shd w:val="clear" w:color="auto" w:fill="FFFFFF"/>
+              </w:rPr>
+              <w:t>Inserir Restaurante</w:t>
+            </w:r>
+          </w:p>
+        </w:tc>
+        <w:tc>
+          <w:tcPr>
+            <w:tcW w:w="2830" w:type="dxa"/>
+          </w:tcPr>
+          <w:p>
+            <w:pPr>
+              <w:jc w:val="center"/>
+              <w:rPr>
+                <w:rFonts w:ascii="Times New Roman" w:hAnsi="Times New Roman" w:cs="Times New Roman"/>
+                <w:sz w:val="32"/>
+                <w:szCs w:val="21"/>
+                <w:shd w:val="clear" w:color="auto" w:fill="FFFFFF"/>
+              </w:rPr>
+            </w:pPr>
+            <w:r>
+              <w:rPr>
+                <w:rFonts w:ascii="Times New Roman" w:hAnsi="Times New Roman" w:cs="Times New Roman"/>
+                <w:sz w:val="32"/>
+                <w:szCs w:val="21"/>
+                <w:shd w:val="clear" w:color="auto" w:fill="FFFFFF"/>
+              </w:rPr>
+              <w:t>O objetivo é o gestor de trilhos poder inserir um novo restaurante.</w:t>
+            </w:r>
+          </w:p>
+        </w:tc>
+      </w:tr>
+      <w:tr>
+        <w:tc>
+          <w:tcPr>
+            <w:tcW w:w="2829" w:type="dxa"/>
+            <w:vMerge/>
+          </w:tcPr>
+          <w:p>
+            <w:pPr>
+              <w:jc w:val="center"/>
+              <w:rPr>
+                <w:rFonts w:ascii="Times New Roman" w:hAnsi="Times New Roman" w:cs="Times New Roman"/>
+                <w:sz w:val="32"/>
+                <w:szCs w:val="21"/>
+                <w:shd w:val="clear" w:color="auto" w:fill="FFFFFF"/>
+              </w:rPr>
+            </w:pPr>
+          </w:p>
+        </w:tc>
+        <w:tc>
+          <w:tcPr>
+            <w:tcW w:w="2829" w:type="dxa"/>
+          </w:tcPr>
+          <w:p>
+            <w:pPr>
+              <w:jc w:val="center"/>
+              <w:rPr>
+                <w:rFonts w:ascii="Times New Roman" w:hAnsi="Times New Roman" w:cs="Times New Roman"/>
+                <w:sz w:val="32"/>
+                <w:szCs w:val="21"/>
+                <w:shd w:val="clear" w:color="auto" w:fill="FFFFFF"/>
+              </w:rPr>
+            </w:pPr>
+            <w:r>
+              <w:rPr>
+                <w:rFonts w:ascii="Times New Roman" w:hAnsi="Times New Roman" w:cs="Times New Roman"/>
+                <w:sz w:val="32"/>
+                <w:szCs w:val="21"/>
+                <w:shd w:val="clear" w:color="auto" w:fill="FFFFFF"/>
+              </w:rPr>
+              <w:t>Inserir Alojamento</w:t>
+            </w:r>
+          </w:p>
+        </w:tc>
+        <w:tc>
+          <w:tcPr>
+            <w:tcW w:w="2830" w:type="dxa"/>
+          </w:tcPr>
+          <w:p>
+            <w:pPr>
+              <w:jc w:val="center"/>
+              <w:rPr>
+                <w:rFonts w:ascii="Times New Roman" w:hAnsi="Times New Roman" w:cs="Times New Roman"/>
+                <w:sz w:val="32"/>
+                <w:szCs w:val="21"/>
+                <w:shd w:val="clear" w:color="auto" w:fill="FFFFFF"/>
+              </w:rPr>
+            </w:pPr>
+            <w:r>
+              <w:rPr>
+                <w:rFonts w:ascii="Times New Roman" w:hAnsi="Times New Roman" w:cs="Times New Roman"/>
+                <w:sz w:val="32"/>
+                <w:szCs w:val="21"/>
+                <w:shd w:val="clear" w:color="auto" w:fill="FFFFFF"/>
+              </w:rPr>
+              <w:t xml:space="preserve">O objetivo é o gestor de trilhos poder inserir um </w:t>
+            </w:r>
+            <w:r>
+              <w:rPr>
+                <w:rFonts w:ascii="Times New Roman" w:hAnsi="Times New Roman" w:cs="Times New Roman"/>
+                <w:sz w:val="32"/>
+                <w:szCs w:val="21"/>
+                <w:shd w:val="clear" w:color="auto" w:fill="FFFFFF"/>
+              </w:rPr>
+              <w:t>novo alojamento</w:t>
+            </w:r>
+            <w:r>
+              <w:rPr>
+                <w:rFonts w:ascii="Times New Roman" w:hAnsi="Times New Roman" w:cs="Times New Roman"/>
+                <w:sz w:val="32"/>
+                <w:szCs w:val="21"/>
+                <w:shd w:val="clear" w:color="auto" w:fill="FFFFFF"/>
+              </w:rPr>
+              <w:t>.</w:t>
+            </w:r>
+          </w:p>
+        </w:tc>
+      </w:tr>
+      <w:tr>
+        <w:tc>
+          <w:tcPr>
+            <w:tcW w:w="2829" w:type="dxa"/>
+            <w:vMerge/>
+          </w:tcPr>
+          <w:p>
+            <w:pPr>
+              <w:jc w:val="center"/>
+              <w:rPr>
+                <w:rFonts w:ascii="Times New Roman" w:hAnsi="Times New Roman" w:cs="Times New Roman"/>
+                <w:sz w:val="32"/>
+                <w:szCs w:val="21"/>
+                <w:shd w:val="clear" w:color="auto" w:fill="FFFFFF"/>
+              </w:rPr>
+            </w:pPr>
+          </w:p>
+        </w:tc>
+        <w:tc>
+          <w:tcPr>
+            <w:tcW w:w="2829" w:type="dxa"/>
+          </w:tcPr>
+          <w:p>
+            <w:pPr>
+              <w:jc w:val="center"/>
+              <w:rPr>
+                <w:rFonts w:ascii="Times New Roman" w:hAnsi="Times New Roman" w:cs="Times New Roman"/>
+                <w:sz w:val="32"/>
+                <w:szCs w:val="21"/>
+                <w:shd w:val="clear" w:color="auto" w:fill="FFFFFF"/>
+              </w:rPr>
+            </w:pPr>
+            <w:r>
+              <w:rPr>
+                <w:rFonts w:ascii="Times New Roman" w:hAnsi="Times New Roman" w:cs="Times New Roman"/>
+                <w:sz w:val="32"/>
+                <w:szCs w:val="21"/>
+                <w:shd w:val="clear" w:color="auto" w:fill="FFFFFF"/>
+              </w:rPr>
+              <w:t>Inserir Áreas de Descanso</w:t>
+            </w:r>
+          </w:p>
+        </w:tc>
+        <w:tc>
+          <w:tcPr>
+            <w:tcW w:w="2830" w:type="dxa"/>
+          </w:tcPr>
+          <w:p>
+            <w:pPr>
+              <w:jc w:val="center"/>
+              <w:rPr>
+                <w:rFonts w:ascii="Times New Roman" w:hAnsi="Times New Roman" w:cs="Times New Roman"/>
+                <w:sz w:val="32"/>
+                <w:szCs w:val="21"/>
+                <w:shd w:val="clear" w:color="auto" w:fill="FFFFFF"/>
+              </w:rPr>
+            </w:pPr>
+            <w:r>
+              <w:rPr>
+                <w:rFonts w:ascii="Times New Roman" w:hAnsi="Times New Roman" w:cs="Times New Roman"/>
+                <w:sz w:val="32"/>
+                <w:szCs w:val="21"/>
+                <w:shd w:val="clear" w:color="auto" w:fill="FFFFFF"/>
+              </w:rPr>
+              <w:t>O objetivo é o gestor de trilhos poder inserir um</w:t>
+            </w:r>
+            <w:r>
+              <w:rPr>
+                <w:rFonts w:ascii="Times New Roman" w:hAnsi="Times New Roman" w:cs="Times New Roman"/>
+                <w:sz w:val="32"/>
+                <w:szCs w:val="21"/>
+                <w:shd w:val="clear" w:color="auto" w:fill="FFFFFF"/>
+              </w:rPr>
+              <w:t>a</w:t>
+            </w:r>
+            <w:r>
+              <w:rPr>
+                <w:rFonts w:ascii="Times New Roman" w:hAnsi="Times New Roman" w:cs="Times New Roman"/>
+                <w:sz w:val="32"/>
+                <w:szCs w:val="21"/>
+                <w:shd w:val="clear" w:color="auto" w:fill="FFFFFF"/>
+              </w:rPr>
+              <w:t xml:space="preserve"> </w:t>
+            </w:r>
+            <w:r>
+              <w:rPr>
+                <w:rFonts w:ascii="Times New Roman" w:hAnsi="Times New Roman" w:cs="Times New Roman"/>
+                <w:sz w:val="32"/>
+                <w:szCs w:val="21"/>
+                <w:shd w:val="clear" w:color="auto" w:fill="FFFFFF"/>
+              </w:rPr>
+              <w:t>nova área de descanso</w:t>
+            </w:r>
+            <w:r>
+              <w:rPr>
+                <w:rFonts w:ascii="Times New Roman" w:hAnsi="Times New Roman" w:cs="Times New Roman"/>
+                <w:sz w:val="32"/>
+                <w:szCs w:val="21"/>
+                <w:shd w:val="clear" w:color="auto" w:fill="FFFFFF"/>
+              </w:rPr>
+              <w:t>.</w:t>
+            </w:r>
+          </w:p>
+        </w:tc>
+      </w:tr>
+      <w:tr>
+        <w:tc>
+          <w:tcPr>
+            <w:tcW w:w="2829" w:type="dxa"/>
+            <w:vMerge/>
+          </w:tcPr>
+          <w:p>
+            <w:pPr>
+              <w:jc w:val="center"/>
+              <w:rPr>
+                <w:rFonts w:ascii="Times New Roman" w:hAnsi="Times New Roman" w:cs="Times New Roman"/>
+                <w:sz w:val="32"/>
+                <w:szCs w:val="21"/>
+                <w:shd w:val="clear" w:color="auto" w:fill="FFFFFF"/>
+              </w:rPr>
+            </w:pPr>
+          </w:p>
+        </w:tc>
+        <w:tc>
+          <w:tcPr>
+            <w:tcW w:w="2829" w:type="dxa"/>
+          </w:tcPr>
+          <w:p>
+            <w:pPr>
+              <w:jc w:val="center"/>
+              <w:rPr>
+                <w:rFonts w:ascii="Times New Roman" w:hAnsi="Times New Roman" w:cs="Times New Roman"/>
+                <w:sz w:val="32"/>
+                <w:szCs w:val="21"/>
+                <w:shd w:val="clear" w:color="auto" w:fill="FFFFFF"/>
+              </w:rPr>
+            </w:pPr>
+            <w:r>
+              <w:rPr>
+                <w:rFonts w:ascii="Times New Roman" w:hAnsi="Times New Roman" w:cs="Times New Roman"/>
+                <w:sz w:val="32"/>
+                <w:szCs w:val="21"/>
+                <w:shd w:val="clear" w:color="auto" w:fill="FFFFFF"/>
+              </w:rPr>
+              <w:t>Inserir Pontos de Interesse</w:t>
+            </w:r>
+          </w:p>
+        </w:tc>
+        <w:tc>
+          <w:tcPr>
+            <w:tcW w:w="2830" w:type="dxa"/>
+          </w:tcPr>
+          <w:p>
+            <w:pPr>
+              <w:jc w:val="center"/>
+              <w:rPr>
+                <w:rFonts w:ascii="Times New Roman" w:hAnsi="Times New Roman" w:cs="Times New Roman"/>
+                <w:sz w:val="32"/>
+                <w:szCs w:val="21"/>
+                <w:shd w:val="clear" w:color="auto" w:fill="FFFFFF"/>
+              </w:rPr>
+            </w:pPr>
+            <w:r>
+              <w:rPr>
+                <w:rFonts w:ascii="Times New Roman" w:hAnsi="Times New Roman" w:cs="Times New Roman"/>
+                <w:sz w:val="32"/>
+                <w:szCs w:val="21"/>
+                <w:shd w:val="clear" w:color="auto" w:fill="FFFFFF"/>
+              </w:rPr>
+              <w:t xml:space="preserve">O objetivo é o gestor de trilhos poder inserir um novo </w:t>
+            </w:r>
+            <w:r>
+              <w:rPr>
+                <w:rFonts w:ascii="Times New Roman" w:hAnsi="Times New Roman" w:cs="Times New Roman"/>
+                <w:sz w:val="32"/>
+                <w:szCs w:val="21"/>
+                <w:shd w:val="clear" w:color="auto" w:fill="FFFFFF"/>
+              </w:rPr>
+              <w:t>ponto de interesse</w:t>
+            </w:r>
+            <w:r>
+              <w:rPr>
+                <w:rFonts w:ascii="Times New Roman" w:hAnsi="Times New Roman" w:cs="Times New Roman"/>
+                <w:sz w:val="32"/>
+                <w:szCs w:val="21"/>
+                <w:shd w:val="clear" w:color="auto" w:fill="FFFFFF"/>
+              </w:rPr>
+              <w:t>.</w:t>
+            </w:r>
+          </w:p>
+        </w:tc>
+      </w:tr>
+      <w:tr>
+        <w:tc>
+          <w:tcPr>
+            <w:tcW w:w="2829" w:type="dxa"/>
+            <w:vMerge/>
+          </w:tcPr>
+          <w:p>
+            <w:pPr>
+              <w:jc w:val="center"/>
+              <w:rPr>
+                <w:rFonts w:ascii="Times New Roman" w:hAnsi="Times New Roman" w:cs="Times New Roman"/>
+                <w:sz w:val="32"/>
+                <w:szCs w:val="21"/>
+                <w:shd w:val="clear" w:color="auto" w:fill="FFFFFF"/>
+              </w:rPr>
+            </w:pPr>
+          </w:p>
+        </w:tc>
+        <w:tc>
+          <w:tcPr>
+            <w:tcW w:w="2829" w:type="dxa"/>
+          </w:tcPr>
+          <w:p>
+            <w:pPr>
+              <w:jc w:val="center"/>
+              <w:rPr>
+                <w:rFonts w:ascii="Times New Roman" w:hAnsi="Times New Roman" w:cs="Times New Roman"/>
+                <w:sz w:val="32"/>
+                <w:szCs w:val="21"/>
+                <w:shd w:val="clear" w:color="auto" w:fill="FFFFFF"/>
+              </w:rPr>
+            </w:pPr>
+            <w:r>
+              <w:rPr>
+                <w:rFonts w:ascii="Times New Roman" w:hAnsi="Times New Roman" w:cs="Times New Roman"/>
+                <w:sz w:val="32"/>
+                <w:szCs w:val="21"/>
+                <w:shd w:val="clear" w:color="auto" w:fill="FFFFFF"/>
+              </w:rPr>
+              <w:t>Criar Trilho</w:t>
+            </w:r>
+          </w:p>
+        </w:tc>
+        <w:tc>
+          <w:tcPr>
+            <w:tcW w:w="2830" w:type="dxa"/>
+          </w:tcPr>
+          <w:p>
+            <w:pPr>
+              <w:jc w:val="center"/>
+              <w:rPr>
+                <w:rFonts w:ascii="Times New Roman" w:hAnsi="Times New Roman" w:cs="Times New Roman"/>
+                <w:sz w:val="32"/>
+                <w:szCs w:val="21"/>
+                <w:shd w:val="clear" w:color="auto" w:fill="FFFFFF"/>
+              </w:rPr>
+            </w:pPr>
+            <w:r>
+              <w:rPr>
+                <w:rFonts w:ascii="Times New Roman" w:hAnsi="Times New Roman" w:cs="Times New Roman"/>
+                <w:sz w:val="32"/>
+                <w:szCs w:val="21"/>
+                <w:shd w:val="clear" w:color="auto" w:fill="FFFFFF"/>
+              </w:rPr>
+              <w:t xml:space="preserve">O objetivo é o gestor de trilhos poder inserir um novo </w:t>
+            </w:r>
+            <w:r>
+              <w:rPr>
+                <w:rFonts w:ascii="Times New Roman" w:hAnsi="Times New Roman" w:cs="Times New Roman"/>
+                <w:sz w:val="32"/>
+                <w:szCs w:val="21"/>
+                <w:shd w:val="clear" w:color="auto" w:fill="FFFFFF"/>
+              </w:rPr>
+              <w:t>trilho com restaurantes, alojamentos, áreas de descanso e pontos de interesse</w:t>
+            </w:r>
+            <w:r>
+              <w:rPr>
+                <w:rFonts w:ascii="Times New Roman" w:hAnsi="Times New Roman" w:cs="Times New Roman"/>
+                <w:sz w:val="32"/>
+                <w:szCs w:val="21"/>
+                <w:shd w:val="clear" w:color="auto" w:fill="FFFFFF"/>
+              </w:rPr>
+              <w:t>.</w:t>
+            </w:r>
+          </w:p>
+        </w:tc>
+      </w:tr>
+      <w:tr>
+        <w:tc>
+          <w:tcPr>
+            <w:tcW w:w="2829" w:type="dxa"/>
+            <w:vMerge/>
+          </w:tcPr>
+          <w:p>
+            <w:pPr>
+              <w:jc w:val="center"/>
+              <w:rPr>
+                <w:rFonts w:ascii="Times New Roman" w:hAnsi="Times New Roman" w:cs="Times New Roman"/>
+                <w:sz w:val="32"/>
+                <w:szCs w:val="21"/>
+                <w:shd w:val="clear" w:color="auto" w:fill="FFFFFF"/>
+              </w:rPr>
+            </w:pPr>
+          </w:p>
+        </w:tc>
+        <w:tc>
+          <w:tcPr>
+            <w:tcW w:w="2829" w:type="dxa"/>
+          </w:tcPr>
+          <w:p>
+            <w:pPr>
+              <w:jc w:val="center"/>
+              <w:rPr>
+                <w:rFonts w:ascii="Times New Roman" w:hAnsi="Times New Roman" w:cs="Times New Roman"/>
+                <w:sz w:val="32"/>
+                <w:szCs w:val="21"/>
+                <w:shd w:val="clear" w:color="auto" w:fill="FFFFFF"/>
+              </w:rPr>
+            </w:pPr>
+            <w:r>
+              <w:rPr>
+                <w:rFonts w:ascii="Times New Roman" w:hAnsi="Times New Roman" w:cs="Times New Roman"/>
+                <w:sz w:val="32"/>
+                <w:szCs w:val="21"/>
+                <w:shd w:val="clear" w:color="auto" w:fill="FFFFFF"/>
+              </w:rPr>
+              <w:t>Editar Trilho</w:t>
+            </w:r>
+          </w:p>
+        </w:tc>
+        <w:tc>
+          <w:tcPr>
+            <w:tcW w:w="2830" w:type="dxa"/>
+          </w:tcPr>
+          <w:p>
+            <w:pPr>
+              <w:jc w:val="center"/>
+              <w:rPr>
+                <w:rFonts w:ascii="Times New Roman" w:hAnsi="Times New Roman" w:cs="Times New Roman"/>
+                <w:sz w:val="32"/>
+                <w:szCs w:val="21"/>
+                <w:shd w:val="clear" w:color="auto" w:fill="FFFFFF"/>
+              </w:rPr>
+            </w:pPr>
+            <w:r>
+              <w:rPr>
+                <w:rFonts w:ascii="Times New Roman" w:hAnsi="Times New Roman" w:cs="Times New Roman"/>
+                <w:sz w:val="32"/>
+                <w:szCs w:val="21"/>
+                <w:shd w:val="clear" w:color="auto" w:fill="FFFFFF"/>
+              </w:rPr>
+              <w:t xml:space="preserve">O objetivo é o gestor de trilhos poder </w:t>
+            </w:r>
+            <w:r>
+              <w:rPr>
+                <w:rFonts w:ascii="Times New Roman" w:hAnsi="Times New Roman" w:cs="Times New Roman"/>
+                <w:sz w:val="32"/>
+                <w:szCs w:val="21"/>
+                <w:shd w:val="clear" w:color="auto" w:fill="FFFFFF"/>
+              </w:rPr>
+              <w:t>editar</w:t>
+            </w:r>
+            <w:r>
+              <w:rPr>
+                <w:rFonts w:ascii="Times New Roman" w:hAnsi="Times New Roman" w:cs="Times New Roman"/>
+                <w:sz w:val="32"/>
+                <w:szCs w:val="21"/>
+                <w:shd w:val="clear" w:color="auto" w:fill="FFFFFF"/>
+              </w:rPr>
+              <w:t xml:space="preserve"> um</w:t>
+            </w:r>
+            <w:r>
+              <w:rPr>
+                <w:rFonts w:ascii="Times New Roman" w:hAnsi="Times New Roman" w:cs="Times New Roman"/>
+                <w:sz w:val="32"/>
+                <w:szCs w:val="21"/>
+                <w:shd w:val="clear" w:color="auto" w:fill="FFFFFF"/>
+              </w:rPr>
+              <w:t xml:space="preserve"> trilho existente</w:t>
+            </w:r>
+            <w:r>
+              <w:rPr>
+                <w:rFonts w:ascii="Times New Roman" w:hAnsi="Times New Roman" w:cs="Times New Roman"/>
+                <w:sz w:val="32"/>
+                <w:szCs w:val="21"/>
+                <w:shd w:val="clear" w:color="auto" w:fill="FFFFFF"/>
+              </w:rPr>
+              <w:t>.</w:t>
+            </w:r>
+          </w:p>
+        </w:tc>
+      </w:tr>
+      <w:tr>
+        <w:tc>
+          <w:tcPr>
+            <w:tcW w:w="2829" w:type="dxa"/>
+            <w:vMerge/>
+          </w:tcPr>
+          <w:p>
+            <w:pPr>
+              <w:jc w:val="center"/>
+              <w:rPr>
+                <w:rFonts w:ascii="Times New Roman" w:hAnsi="Times New Roman" w:cs="Times New Roman"/>
+                <w:sz w:val="32"/>
+                <w:szCs w:val="21"/>
+                <w:shd w:val="clear" w:color="auto" w:fill="FFFFFF"/>
+              </w:rPr>
+            </w:pPr>
+          </w:p>
+        </w:tc>
+        <w:tc>
+          <w:tcPr>
+            <w:tcW w:w="2829" w:type="dxa"/>
+          </w:tcPr>
+          <w:p>
+            <w:pPr>
+              <w:jc w:val="center"/>
+              <w:rPr>
+                <w:rFonts w:ascii="Times New Roman" w:hAnsi="Times New Roman" w:cs="Times New Roman"/>
+                <w:sz w:val="32"/>
+                <w:szCs w:val="21"/>
+                <w:shd w:val="clear" w:color="auto" w:fill="FFFFFF"/>
+              </w:rPr>
+            </w:pPr>
+            <w:r>
+              <w:rPr>
+                <w:rFonts w:ascii="Times New Roman" w:hAnsi="Times New Roman" w:cs="Times New Roman"/>
+                <w:sz w:val="32"/>
+                <w:szCs w:val="21"/>
+                <w:shd w:val="clear" w:color="auto" w:fill="FFFFFF"/>
+              </w:rPr>
+              <w:t>Desativar Trilho</w:t>
+            </w:r>
+          </w:p>
+        </w:tc>
+        <w:tc>
+          <w:tcPr>
+            <w:tcW w:w="2830" w:type="dxa"/>
+          </w:tcPr>
+          <w:p>
+            <w:pPr>
+              <w:jc w:val="center"/>
+              <w:rPr>
+                <w:rFonts w:ascii="Times New Roman" w:hAnsi="Times New Roman" w:cs="Times New Roman"/>
+                <w:sz w:val="32"/>
+                <w:szCs w:val="21"/>
+                <w:shd w:val="clear" w:color="auto" w:fill="FFFFFF"/>
+              </w:rPr>
+            </w:pPr>
+            <w:r>
+              <w:rPr>
+                <w:rFonts w:ascii="Times New Roman" w:hAnsi="Times New Roman" w:cs="Times New Roman"/>
+                <w:sz w:val="32"/>
+                <w:szCs w:val="21"/>
+                <w:shd w:val="clear" w:color="auto" w:fill="FFFFFF"/>
+              </w:rPr>
+              <w:t xml:space="preserve">O objetivo é o gestor de trilhos poder </w:t>
+            </w:r>
+            <w:r>
+              <w:rPr>
+                <w:rFonts w:ascii="Times New Roman" w:hAnsi="Times New Roman" w:cs="Times New Roman"/>
+                <w:sz w:val="32"/>
+                <w:szCs w:val="21"/>
+                <w:shd w:val="clear" w:color="auto" w:fill="FFFFFF"/>
+              </w:rPr>
+              <w:t>desativar um trilho existente</w:t>
+            </w:r>
+            <w:r>
+              <w:rPr>
+                <w:rFonts w:ascii="Times New Roman" w:hAnsi="Times New Roman" w:cs="Times New Roman"/>
+                <w:sz w:val="32"/>
+                <w:szCs w:val="21"/>
+                <w:shd w:val="clear" w:color="auto" w:fill="FFFFFF"/>
+              </w:rPr>
+              <w:t>.</w:t>
+            </w:r>
+          </w:p>
+        </w:tc>
+      </w:tr>
+    </w:tbl>
     <w:p>
       <w:pPr>
         <w:rPr>
@@ -5879,31 +6625,8 @@
           <w:shd w:val="clear" w:color="auto" w:fill="FFFFFF"/>
         </w:rPr>
       </w:pPr>
-      <w:r>
-        <w:rPr>
-          <w:rFonts w:ascii="Times New Roman" w:hAnsi="Times New Roman" w:cs="Times New Roman"/>
-          <w:szCs w:val="21"/>
-          <w:shd w:val="clear" w:color="auto" w:fill="FFFFFF"/>
-        </w:rPr>
-        <w:t>´</w:t>
-      </w:r>
-    </w:p>
-    <w:p>
-      <w:pPr>
-        <w:rPr>
-          <w:rFonts w:ascii="Times New Roman" w:hAnsi="Times New Roman" w:cs="Times New Roman"/>
-          <w:szCs w:val="21"/>
-          <w:shd w:val="clear" w:color="auto" w:fill="FFFFFF"/>
-        </w:rPr>
-      </w:pPr>
-      <w:r>
-        <w:rPr>
-          <w:rFonts w:ascii="Times New Roman" w:hAnsi="Times New Roman" w:cs="Times New Roman"/>
-          <w:szCs w:val="21"/>
-          <w:shd w:val="clear" w:color="auto" w:fill="FFFFFF"/>
-        </w:rPr>
-        <w:br w:type="page"/>
-      </w:r>
+      <w:bookmarkStart w:id="2" w:name="_GoBack"/>
+      <w:bookmarkEnd w:id="2"/>
     </w:p>
     <w:p>
       <w:pPr>
@@ -8232,10 +8955,10 @@
             <v:path o:extrusionok="f" gradientshapeok="t" o:connecttype="rect"/>
             <o:lock v:ext="edit" aspectratio="t"/>
           </v:shapetype>
-          <v:shape id="_x0000_i1037" type="#_x0000_t75" style="width:741pt;height:332.25pt" o:ole="">
+          <v:shape id="_x0000_i1025" type="#_x0000_t75" style="width:741pt;height:332.25pt" o:ole="">
             <v:imagedata r:id="rId12" o:title=""/>
           </v:shape>
-          <o:OLEObject Type="Embed" ProgID="Visio.Drawing.15" ShapeID="_x0000_i1037" DrawAspect="Content" ObjectID="_1573069981" r:id="rId13"/>
+          <o:OLEObject Type="Embed" ProgID="Visio.Drawing.15" ShapeID="_x0000_i1025" DrawAspect="Content" ObjectID="_1573071144" r:id="rId13"/>
         </w:object>
       </w:r>
     </w:p>
@@ -14134,8 +14857,6 @@
             </w:r>
           </w:p>
         </w:tc>
-        <w:bookmarkStart w:id="2" w:name="_GoBack"/>
-        <w:bookmarkEnd w:id="2"/>
       </w:tr>
     </w:tbl>
     <w:p>
@@ -14188,6 +14909,7 @@
         <w:docPartUnique/>
       </w:docPartObj>
     </w:sdtPr>
+    <w:sdtEndPr/>
     <w:sdtContent>
       <w:p>
         <w:pPr>
@@ -14207,7 +14929,7 @@
           <w:rPr>
             <w:noProof/>
           </w:rPr>
-          <w:t>25</w:t>
+          <w:t>22</w:t>
         </w:r>
         <w:r>
           <w:fldChar w:fldCharType="end"/>
@@ -19660,7 +20382,7 @@
 </file>
 
 <file path=customXml/itemProps1.xml><?xml version="1.0" encoding="utf-8"?>
-<ds:datastoreItem xmlns:ds="http://schemas.openxmlformats.org/officeDocument/2006/customXml" ds:itemID="{F74B769C-8925-4F38-8233-E9000B9C1744}">
+<ds:datastoreItem xmlns:ds="http://schemas.openxmlformats.org/officeDocument/2006/customXml" ds:itemID="{A053AF1C-5585-4376-B9AA-0D6BE2259ACF}">
   <ds:schemaRefs>
     <ds:schemaRef ds:uri="http://schemas.openxmlformats.org/officeDocument/2006/bibliography"/>
   </ds:schemaRefs>

</xml_diff>

<commit_message>
formatação, índice e tabela de atores final
falta descrição do tema do projeto
</commit_message>
<xml_diff>
--- a/IPGtrails4health/doc/EngSoft_II/Relatório (Entrega Parcial)/relatorio projeto trails4health.docx
+++ b/IPGtrails4health/doc/EngSoft_II/Relatório (Entrega Parcial)/relatorio projeto trails4health.docx
@@ -76,12 +76,14 @@
         </w:rPr>
       </w:pPr>
       <w:bookmarkStart w:id="0" w:name="_Toc495364759"/>
+      <w:bookmarkStart w:id="1" w:name="_Toc499329554"/>
       <w:r>
         <w:rPr>
           <w:sz w:val="36"/>
         </w:rPr>
         <w:t>Relatório</w:t>
       </w:r>
+      <w:bookmarkEnd w:id="1"/>
     </w:p>
     <w:p>
       <w:pPr>
@@ -90,6 +92,7 @@
           <w:sz w:val="28"/>
         </w:rPr>
       </w:pPr>
+      <w:bookmarkStart w:id="2" w:name="_Toc499329555"/>
       <w:r>
         <w:rPr>
           <w:sz w:val="36"/>
@@ -115,6 +118,7 @@
         </w:rPr>
         <w:t>(entrega intermédia)</w:t>
       </w:r>
+      <w:bookmarkEnd w:id="2"/>
     </w:p>
     <w:p>
       <w:pPr>
@@ -1110,7 +1114,8 @@
           <w:sz w:val="32"/>
         </w:rPr>
       </w:pPr>
-      <w:bookmarkStart w:id="1" w:name="_Toc495364760"/>
+      <w:bookmarkStart w:id="3" w:name="_Toc495364760"/>
+      <w:bookmarkStart w:id="4" w:name="_Toc499329556"/>
       <w:r>
         <w:rPr>
           <w:sz w:val="32"/>
@@ -1118,7 +1123,8 @@
         <w:lastRenderedPageBreak/>
         <w:t>Índice</w:t>
       </w:r>
-      <w:bookmarkEnd w:id="1"/>
+      <w:bookmarkEnd w:id="3"/>
+      <w:bookmarkEnd w:id="4"/>
     </w:p>
     <w:p>
       <w:pPr>
@@ -1132,13 +1138,6 @@
     </w:p>
     <w:sdt>
       <w:sdtPr>
-        <w:rPr>
-          <w:rFonts w:asciiTheme="minorHAnsi" w:eastAsiaTheme="minorHAnsi" w:hAnsiTheme="minorHAnsi" w:cstheme="minorBidi"/>
-          <w:color w:val="auto"/>
-          <w:sz w:val="24"/>
-          <w:szCs w:val="24"/>
-          <w:lang w:val="pt-PT"/>
-        </w:rPr>
         <w:id w:val="-2066639344"/>
         <w:docPartObj>
           <w:docPartGallery w:val="Table of Contents"/>
@@ -1154,29 +1153,10 @@
       <w:sdtContent>
         <w:p>
           <w:pPr>
-            <w:pStyle w:val="Cabealhodondice"/>
-            <w:spacing w:line="360" w:lineRule="auto"/>
-            <w:rPr>
-              <w:noProof/>
-            </w:rPr>
-          </w:pPr>
-          <w:r>
-            <w:fldChar w:fldCharType="begin"/>
-          </w:r>
-          <w:r>
-            <w:instrText xml:space="preserve"> TOC \o "1-3" \h \z \u </w:instrText>
-          </w:r>
-          <w:r>
-            <w:fldChar w:fldCharType="separate"/>
-          </w:r>
-        </w:p>
-        <w:p>
-          <w:pPr>
             <w:pStyle w:val="ndice1"/>
             <w:tabs>
               <w:tab w:val="right" w:leader="dot" w:pos="8488"/>
             </w:tabs>
-            <w:spacing w:line="360" w:lineRule="auto"/>
             <w:rPr>
               <w:rFonts w:eastAsiaTheme="minorEastAsia"/>
               <w:noProof/>
@@ -1185,13 +1165,36 @@
               <w:lang w:val="en-US"/>
             </w:rPr>
           </w:pPr>
-          <w:hyperlink w:anchor="_Toc495364761" w:history="1">
+          <w:r>
+            <w:rPr>
+              <w:rFonts w:asciiTheme="majorHAnsi" w:eastAsiaTheme="majorEastAsia" w:hAnsiTheme="majorHAnsi" w:cstheme="majorBidi"/>
+              <w:color w:val="2F5496" w:themeColor="accent1" w:themeShade="BF"/>
+              <w:sz w:val="32"/>
+              <w:szCs w:val="32"/>
+              <w:lang w:val="en-US"/>
+            </w:rPr>
+            <w:fldChar w:fldCharType="begin"/>
+          </w:r>
+          <w:r>
+            <w:instrText xml:space="preserve"> TOC \o "1-3" \h \z \u </w:instrText>
+          </w:r>
+          <w:r>
+            <w:rPr>
+              <w:rFonts w:asciiTheme="majorHAnsi" w:eastAsiaTheme="majorEastAsia" w:hAnsiTheme="majorHAnsi" w:cstheme="majorBidi"/>
+              <w:color w:val="2F5496" w:themeColor="accent1" w:themeShade="BF"/>
+              <w:sz w:val="32"/>
+              <w:szCs w:val="32"/>
+              <w:lang w:val="en-US"/>
+            </w:rPr>
+            <w:fldChar w:fldCharType="separate"/>
+          </w:r>
+          <w:hyperlink w:anchor="_Toc499329554" w:history="1">
             <w:r>
               <w:rPr>
                 <w:rStyle w:val="Hiperligao"/>
                 <w:noProof/>
               </w:rPr>
-              <w:t>Enunciado</w:t>
+              <w:t>Relatório</w:t>
             </w:r>
             <w:r>
               <w:rPr>
@@ -1212,7 +1215,7 @@
                 <w:noProof/>
                 <w:webHidden/>
               </w:rPr>
-              <w:instrText xml:space="preserve"> PAGEREF _Toc495364761 \h </w:instrText>
+              <w:instrText xml:space="preserve"> PAGEREF _Toc499329554 \h </w:instrText>
             </w:r>
             <w:r>
               <w:rPr>
@@ -1232,7 +1235,7 @@
                 <w:noProof/>
                 <w:webHidden/>
               </w:rPr>
-              <w:t>3</w:t>
+              <w:t>1</w:t>
             </w:r>
             <w:r>
               <w:rPr>
@@ -1249,7 +1252,6 @@
             <w:tabs>
               <w:tab w:val="right" w:leader="dot" w:pos="8488"/>
             </w:tabs>
-            <w:spacing w:line="360" w:lineRule="auto"/>
             <w:rPr>
               <w:rFonts w:eastAsiaTheme="minorEastAsia"/>
               <w:noProof/>
@@ -1258,13 +1260,13 @@
               <w:lang w:val="en-US"/>
             </w:rPr>
           </w:pPr>
-          <w:hyperlink w:anchor="_Toc495364762" w:history="1">
+          <w:hyperlink w:anchor="_Toc499329555" w:history="1">
             <w:r>
               <w:rPr>
                 <w:rStyle w:val="Hiperligao"/>
                 <w:noProof/>
               </w:rPr>
-              <w:t>Resolução</w:t>
+              <w:t>Projeto Trails4Health  (entrega intermédia)</w:t>
             </w:r>
             <w:r>
               <w:rPr>
@@ -1285,7 +1287,7 @@
                 <w:noProof/>
                 <w:webHidden/>
               </w:rPr>
-              <w:instrText xml:space="preserve"> PAGEREF _Toc495364762 \h </w:instrText>
+              <w:instrText xml:space="preserve"> PAGEREF _Toc499329555 \h </w:instrText>
             </w:r>
             <w:r>
               <w:rPr>
@@ -1305,7 +1307,7 @@
                 <w:noProof/>
                 <w:webHidden/>
               </w:rPr>
-              <w:t>4</w:t>
+              <w:t>1</w:t>
             </w:r>
             <w:r>
               <w:rPr>
@@ -1315,15 +1317,151 @@
               <w:fldChar w:fldCharType="end"/>
             </w:r>
           </w:hyperlink>
-          <w:r>
+        </w:p>
+        <w:p>
+          <w:pPr>
+            <w:pStyle w:val="ndice1"/>
+            <w:tabs>
+              <w:tab w:val="right" w:leader="dot" w:pos="8488"/>
+            </w:tabs>
             <w:rPr>
-              <w:rStyle w:val="Hiperligao"/>
+              <w:rFonts w:eastAsiaTheme="minorEastAsia"/>
               <w:noProof/>
-              <w:color w:val="auto"/>
-              <w:u w:val="none"/>
+              <w:sz w:val="22"/>
+              <w:szCs w:val="22"/>
+              <w:lang w:val="en-US"/>
             </w:rPr>
-            <w:t xml:space="preserve"> a 6</w:t>
-          </w:r>
+          </w:pPr>
+          <w:hyperlink w:anchor="_Toc499329556" w:history="1">
+            <w:r>
+              <w:rPr>
+                <w:rStyle w:val="Hiperligao"/>
+                <w:noProof/>
+              </w:rPr>
+              <w:t>Índice</w:t>
+            </w:r>
+            <w:r>
+              <w:rPr>
+                <w:noProof/>
+                <w:webHidden/>
+              </w:rPr>
+              <w:tab/>
+            </w:r>
+            <w:r>
+              <w:rPr>
+                <w:noProof/>
+                <w:webHidden/>
+              </w:rPr>
+              <w:fldChar w:fldCharType="begin"/>
+            </w:r>
+            <w:r>
+              <w:rPr>
+                <w:noProof/>
+                <w:webHidden/>
+              </w:rPr>
+              <w:instrText xml:space="preserve"> PAGEREF _Toc499329556 \h </w:instrText>
+            </w:r>
+            <w:r>
+              <w:rPr>
+                <w:noProof/>
+                <w:webHidden/>
+              </w:rPr>
+            </w:r>
+            <w:r>
+              <w:rPr>
+                <w:noProof/>
+                <w:webHidden/>
+              </w:rPr>
+              <w:fldChar w:fldCharType="separate"/>
+            </w:r>
+            <w:r>
+              <w:rPr>
+                <w:noProof/>
+                <w:webHidden/>
+              </w:rPr>
+              <w:t>2</w:t>
+            </w:r>
+            <w:r>
+              <w:rPr>
+                <w:noProof/>
+                <w:webHidden/>
+              </w:rPr>
+              <w:fldChar w:fldCharType="end"/>
+            </w:r>
+          </w:hyperlink>
+        </w:p>
+        <w:p>
+          <w:pPr>
+            <w:pStyle w:val="ndice1"/>
+            <w:tabs>
+              <w:tab w:val="right" w:leader="dot" w:pos="8488"/>
+            </w:tabs>
+            <w:rPr>
+              <w:rFonts w:eastAsiaTheme="minorEastAsia"/>
+              <w:noProof/>
+              <w:sz w:val="22"/>
+              <w:szCs w:val="22"/>
+              <w:lang w:val="en-US"/>
+            </w:rPr>
+          </w:pPr>
+          <w:hyperlink w:anchor="_Toc499329557" w:history="1">
+            <w:r>
+              <w:rPr>
+                <w:rStyle w:val="Hiperligao"/>
+                <w:noProof/>
+                <w:shd w:val="clear" w:color="auto" w:fill="FFFFFF"/>
+              </w:rPr>
+              <w:t>Algoritmo do dígito de controlo do NIF</w:t>
+            </w:r>
+            <w:r>
+              <w:rPr>
+                <w:noProof/>
+                <w:webHidden/>
+              </w:rPr>
+              <w:tab/>
+            </w:r>
+            <w:r>
+              <w:rPr>
+                <w:noProof/>
+                <w:webHidden/>
+              </w:rPr>
+              <w:fldChar w:fldCharType="begin"/>
+            </w:r>
+            <w:r>
+              <w:rPr>
+                <w:noProof/>
+                <w:webHidden/>
+              </w:rPr>
+              <w:instrText xml:space="preserve"> PAGEREF _Toc499329557 \h </w:instrText>
+            </w:r>
+            <w:r>
+              <w:rPr>
+                <w:noProof/>
+                <w:webHidden/>
+              </w:rPr>
+            </w:r>
+            <w:r>
+              <w:rPr>
+                <w:noProof/>
+                <w:webHidden/>
+              </w:rPr>
+              <w:fldChar w:fldCharType="separate"/>
+            </w:r>
+            <w:r>
+              <w:rPr>
+                <w:noProof/>
+                <w:webHidden/>
+              </w:rPr>
+              <w:t>28</w:t>
+            </w:r>
+            <w:r>
+              <w:rPr>
+                <w:noProof/>
+                <w:webHidden/>
+              </w:rPr>
+              <w:fldChar w:fldCharType="end"/>
+            </w:r>
+          </w:hyperlink>
         </w:p>
         <w:p>
           <w:pPr>
@@ -1341,26 +1479,19 @@
     </w:sdt>
     <w:p>
       <w:pPr>
-        <w:jc w:val="center"/>
-        <w:rPr>
-          <w:rFonts w:ascii="Times New Roman" w:hAnsi="Times New Roman" w:cs="Times New Roman"/>
+        <w:pStyle w:val="Cabealho1"/>
+        <w:rPr>
           <w:sz w:val="32"/>
-          <w:szCs w:val="20"/>
-        </w:rPr>
-      </w:pPr>
-      <w:r>
-        <w:rPr>
-          <w:rFonts w:ascii="Times New Roman" w:hAnsi="Times New Roman" w:cs="Times New Roman"/>
+          <w:szCs w:val="32"/>
+        </w:rPr>
+      </w:pPr>
+      <w:r>
+        <w:br w:type="page"/>
+      </w:r>
+      <w:r>
+        <w:rPr>
           <w:sz w:val="32"/>
-          <w:szCs w:val="20"/>
-        </w:rPr>
-        <w:br w:type="page"/>
-      </w:r>
-      <w:r>
-        <w:rPr>
-          <w:rFonts w:ascii="Times New Roman" w:hAnsi="Times New Roman" w:cs="Times New Roman"/>
-          <w:sz w:val="32"/>
-          <w:szCs w:val="20"/>
+          <w:szCs w:val="32"/>
         </w:rPr>
         <w:lastRenderedPageBreak/>
         <w:t>Descrição do Tema do Projeto</w:t>
@@ -1412,18 +1543,16 @@
     </w:p>
     <w:p>
       <w:pPr>
-        <w:jc w:val="center"/>
-        <w:rPr>
-          <w:rFonts w:ascii="Times New Roman" w:hAnsi="Times New Roman" w:cs="Times New Roman"/>
+        <w:pStyle w:val="Cabealho1"/>
+        <w:rPr>
           <w:sz w:val="32"/>
-          <w:szCs w:val="20"/>
-        </w:rPr>
-      </w:pPr>
-      <w:r>
-        <w:rPr>
-          <w:rFonts w:ascii="Times New Roman" w:hAnsi="Times New Roman" w:cs="Times New Roman"/>
+          <w:szCs w:val="32"/>
+        </w:rPr>
+      </w:pPr>
+      <w:r>
+        <w:rPr>
           <w:sz w:val="32"/>
-          <w:szCs w:val="20"/>
+          <w:szCs w:val="32"/>
         </w:rPr>
         <w:lastRenderedPageBreak/>
         <w:t>Diagrama de Contexto</w:t>
@@ -1520,39 +1649,37 @@
     </w:p>
     <w:p>
       <w:pPr>
-        <w:jc w:val="center"/>
+        <w:pStyle w:val="Cabealho1"/>
+        <w:rPr>
+          <w:sz w:val="32"/>
+          <w:szCs w:val="32"/>
+        </w:rPr>
+      </w:pPr>
+      <w:r>
+        <w:rPr>
+          <w:sz w:val="32"/>
+          <w:szCs w:val="32"/>
+        </w:rPr>
+        <w:lastRenderedPageBreak/>
+        <w:t>Descrição dos três padrões</w:t>
+      </w:r>
+    </w:p>
+    <w:p>
+      <w:pPr>
         <w:rPr>
           <w:rFonts w:ascii="Times New Roman" w:hAnsi="Times New Roman" w:cs="Times New Roman"/>
           <w:sz w:val="32"/>
           <w:szCs w:val="20"/>
         </w:rPr>
       </w:pPr>
-      <w:r>
-        <w:rPr>
-          <w:rFonts w:ascii="Times New Roman" w:hAnsi="Times New Roman" w:cs="Times New Roman"/>
-          <w:sz w:val="32"/>
-          <w:szCs w:val="20"/>
-        </w:rPr>
-        <w:lastRenderedPageBreak/>
-        <w:t>Descrição dos três padrões</w:t>
-      </w:r>
-    </w:p>
-    <w:p>
-      <w:pPr>
-        <w:rPr>
-          <w:rFonts w:ascii="Times New Roman" w:hAnsi="Times New Roman" w:cs="Times New Roman"/>
-          <w:sz w:val="32"/>
-          <w:szCs w:val="20"/>
-        </w:rPr>
-      </w:pPr>
-    </w:p>
-    <w:p>
-      <w:pPr>
+    </w:p>
+    <w:p>
+      <w:pPr>
+        <w:pStyle w:val="Cabealho2"/>
         <w:rPr>
           <w:rFonts w:ascii="Times New Roman" w:hAnsi="Times New Roman" w:cs="Times New Roman"/>
           <w:b/>
           <w:sz w:val="28"/>
-          <w:szCs w:val="20"/>
         </w:rPr>
       </w:pPr>
       <w:proofErr w:type="spellStart"/>
@@ -1561,7 +1688,6 @@
           <w:rFonts w:ascii="Times New Roman" w:hAnsi="Times New Roman" w:cs="Times New Roman"/>
           <w:b/>
           <w:sz w:val="28"/>
-          <w:szCs w:val="20"/>
         </w:rPr>
         <w:t>Two</w:t>
       </w:r>
@@ -1571,7 +1697,6 @@
           <w:rFonts w:ascii="Times New Roman" w:hAnsi="Times New Roman" w:cs="Times New Roman"/>
           <w:b/>
           <w:sz w:val="28"/>
-          <w:szCs w:val="20"/>
         </w:rPr>
         <w:t xml:space="preserve"> </w:t>
       </w:r>
@@ -1581,7 +1706,6 @@
           <w:rFonts w:ascii="Times New Roman" w:hAnsi="Times New Roman" w:cs="Times New Roman"/>
           <w:b/>
           <w:sz w:val="28"/>
-          <w:szCs w:val="20"/>
         </w:rPr>
         <w:t>Tier</w:t>
       </w:r>
@@ -1591,7 +1715,6 @@
           <w:rFonts w:ascii="Times New Roman" w:hAnsi="Times New Roman" w:cs="Times New Roman"/>
           <w:b/>
           <w:sz w:val="28"/>
-          <w:szCs w:val="20"/>
         </w:rPr>
         <w:t xml:space="preserve"> </w:t>
       </w:r>
@@ -1601,7 +1724,6 @@
           <w:rFonts w:ascii="Times New Roman" w:hAnsi="Times New Roman" w:cs="Times New Roman"/>
           <w:b/>
           <w:sz w:val="28"/>
-          <w:szCs w:val="20"/>
         </w:rPr>
         <w:t>Review</w:t>
       </w:r>
@@ -1879,22 +2001,42 @@
         </w:rPr>
         <w:t>”, marcar as reuniões se possível o menor numero de vezes, e requerer o numero de pessoas estritamente necessário.</w:t>
       </w:r>
-    </w:p>
-    <w:p>
-      <w:pPr>
+      <w:r>
         <w:rPr>
           <w:rFonts w:ascii="Times New Roman" w:hAnsi="Times New Roman" w:cs="Times New Roman"/>
           <w:sz w:val="32"/>
           <w:szCs w:val="20"/>
         </w:rPr>
-      </w:pPr>
-      <w:r>
-        <w:rPr>
-          <w:rFonts w:ascii="Times New Roman" w:hAnsi="Times New Roman" w:cs="Times New Roman"/>
-          <w:sz w:val="32"/>
-          <w:szCs w:val="20"/>
-        </w:rPr>
         <w:br w:type="page"/>
+      </w:r>
+    </w:p>
+    <w:p>
+      <w:pPr>
+        <w:pStyle w:val="Cabealho2"/>
+        <w:rPr>
+          <w:rFonts w:ascii="Times New Roman" w:hAnsi="Times New Roman" w:cs="Times New Roman"/>
+          <w:b/>
+          <w:sz w:val="28"/>
+        </w:rPr>
+      </w:pPr>
+      <w:proofErr w:type="spellStart"/>
+      <w:r>
+        <w:rPr>
+          <w:rFonts w:ascii="Times New Roman" w:hAnsi="Times New Roman" w:cs="Times New Roman"/>
+          <w:b/>
+          <w:sz w:val="28"/>
+        </w:rPr>
+        <w:lastRenderedPageBreak/>
+        <w:t>Quitting</w:t>
+      </w:r>
+      <w:proofErr w:type="spellEnd"/>
+      <w:r>
+        <w:rPr>
+          <w:rFonts w:ascii="Times New Roman" w:hAnsi="Times New Roman" w:cs="Times New Roman"/>
+          <w:b/>
+          <w:sz w:val="28"/>
+        </w:rPr>
+        <w:t xml:space="preserve"> Time</w:t>
       </w:r>
     </w:p>
     <w:p>
@@ -1909,42 +2051,6 @@
           <w:szCs w:val="20"/>
         </w:rPr>
       </w:pPr>
-      <w:proofErr w:type="spellStart"/>
-      <w:r>
-        <w:rPr>
-          <w:rFonts w:ascii="Times New Roman" w:hAnsi="Times New Roman" w:cs="Times New Roman"/>
-          <w:b/>
-          <w:i/>
-          <w:sz w:val="28"/>
-          <w:szCs w:val="20"/>
-        </w:rPr>
-        <w:lastRenderedPageBreak/>
-        <w:t>Quitting</w:t>
-      </w:r>
-      <w:proofErr w:type="spellEnd"/>
-      <w:r>
-        <w:rPr>
-          <w:rFonts w:ascii="Times New Roman" w:hAnsi="Times New Roman" w:cs="Times New Roman"/>
-          <w:b/>
-          <w:i/>
-          <w:sz w:val="28"/>
-          <w:szCs w:val="20"/>
-        </w:rPr>
-        <w:t xml:space="preserve"> Time</w:t>
-      </w:r>
-    </w:p>
-    <w:p>
-      <w:pPr>
-        <w:spacing w:line="360" w:lineRule="auto"/>
-        <w:jc w:val="both"/>
-        <w:rPr>
-          <w:rFonts w:ascii="Times New Roman" w:hAnsi="Times New Roman" w:cs="Times New Roman"/>
-          <w:b/>
-          <w:i/>
-          <w:sz w:val="28"/>
-          <w:szCs w:val="20"/>
-        </w:rPr>
-      </w:pPr>
     </w:p>
     <w:p>
       <w:pPr>
@@ -2085,12 +2191,11 @@
     </w:p>
     <w:p>
       <w:pPr>
-        <w:spacing w:line="360" w:lineRule="auto"/>
+        <w:pStyle w:val="Cabealho2"/>
         <w:rPr>
           <w:rFonts w:ascii="Times New Roman" w:hAnsi="Times New Roman" w:cs="Times New Roman"/>
           <w:b/>
           <w:sz w:val="28"/>
-          <w:szCs w:val="20"/>
         </w:rPr>
       </w:pPr>
       <w:proofErr w:type="spellStart"/>
@@ -2099,7 +2204,6 @@
           <w:rFonts w:ascii="Times New Roman" w:hAnsi="Times New Roman" w:cs="Times New Roman"/>
           <w:b/>
           <w:sz w:val="28"/>
-          <w:szCs w:val="20"/>
         </w:rPr>
         <w:lastRenderedPageBreak/>
         <w:t>Spiral</w:t>
@@ -2110,7 +2214,6 @@
           <w:rFonts w:ascii="Times New Roman" w:hAnsi="Times New Roman" w:cs="Times New Roman"/>
           <w:b/>
           <w:sz w:val="28"/>
-          <w:szCs w:val="20"/>
         </w:rPr>
         <w:t xml:space="preserve"> </w:t>
       </w:r>
@@ -2120,7 +2223,6 @@
           <w:rFonts w:ascii="Times New Roman" w:hAnsi="Times New Roman" w:cs="Times New Roman"/>
           <w:b/>
           <w:sz w:val="28"/>
-          <w:szCs w:val="20"/>
         </w:rPr>
         <w:t>Development</w:t>
       </w:r>
@@ -2632,59 +2734,20 @@
     </w:p>
     <w:p>
       <w:pPr>
-        <w:jc w:val="center"/>
-        <w:rPr>
-          <w:rFonts w:ascii="Times New Roman" w:hAnsi="Times New Roman" w:cs="Times New Roman"/>
-          <w:b/>
-          <w:sz w:val="32"/>
+        <w:pStyle w:val="Cabealho1"/>
+        <w:rPr>
+          <w:sz w:val="22"/>
           <w:szCs w:val="32"/>
         </w:rPr>
       </w:pPr>
       <w:r>
         <w:rPr>
-          <w:rFonts w:ascii="Times New Roman" w:hAnsi="Times New Roman" w:cs="Times New Roman"/>
-          <w:sz w:val="32"/>
+          <w:sz w:val="22"/>
           <w:szCs w:val="32"/>
         </w:rPr>
         <w:lastRenderedPageBreak/>
-        <w:t xml:space="preserve">Tabela de comparação do projeto com os sites </w:t>
-      </w:r>
-      <w:r>
-        <w:rPr>
-          <w:rFonts w:ascii="Times New Roman" w:hAnsi="Times New Roman" w:cs="Times New Roman"/>
-          <w:b/>
-          <w:sz w:val="32"/>
-          <w:szCs w:val="32"/>
-        </w:rPr>
-        <w:t>Arribas do Douro</w:t>
-      </w:r>
-      <w:r>
-        <w:rPr>
-          <w:rFonts w:ascii="Times New Roman" w:hAnsi="Times New Roman" w:cs="Times New Roman"/>
-          <w:sz w:val="32"/>
-          <w:szCs w:val="32"/>
-        </w:rPr>
-        <w:t xml:space="preserve"> e </w:t>
-      </w:r>
-      <w:r>
-        <w:rPr>
-          <w:rFonts w:ascii="Times New Roman" w:hAnsi="Times New Roman" w:cs="Times New Roman"/>
-          <w:b/>
-          <w:sz w:val="32"/>
-          <w:szCs w:val="32"/>
-        </w:rPr>
-        <w:t>Passadiços do Paiva</w:t>
-      </w:r>
-    </w:p>
-    <w:p>
-      <w:pPr>
-        <w:jc w:val="center"/>
-        <w:rPr>
-          <w:rFonts w:ascii="Times New Roman" w:hAnsi="Times New Roman" w:cs="Times New Roman"/>
-          <w:sz w:val="32"/>
-          <w:szCs w:val="32"/>
-        </w:rPr>
-      </w:pPr>
+        <w:t>Tabela de comparação do projeto com os sites Arribas do Douro e Passadiços do Paiva</w:t>
+      </w:r>
     </w:p>
     <w:tbl>
       <w:tblPr>
@@ -5841,19 +5904,17 @@
     </w:p>
     <w:p>
       <w:pPr>
-        <w:jc w:val="center"/>
-        <w:rPr>
-          <w:rFonts w:ascii="Times New Roman" w:hAnsi="Times New Roman" w:cs="Times New Roman"/>
+        <w:pStyle w:val="Cabealho1"/>
+        <w:rPr>
           <w:sz w:val="32"/>
-          <w:szCs w:val="21"/>
+          <w:szCs w:val="32"/>
           <w:shd w:val="clear" w:color="auto" w:fill="FFFFFF"/>
         </w:rPr>
       </w:pPr>
       <w:r>
         <w:rPr>
-          <w:rFonts w:ascii="Times New Roman" w:hAnsi="Times New Roman" w:cs="Times New Roman"/>
           <w:sz w:val="32"/>
-          <w:szCs w:val="21"/>
+          <w:szCs w:val="32"/>
           <w:shd w:val="clear" w:color="auto" w:fill="FFFFFF"/>
         </w:rPr>
         <w:lastRenderedPageBreak/>
@@ -5892,16 +5953,16 @@
               <w:jc w:val="center"/>
               <w:rPr>
                 <w:rFonts w:ascii="Times New Roman" w:hAnsi="Times New Roman" w:cs="Times New Roman"/>
-                <w:sz w:val="32"/>
-                <w:szCs w:val="21"/>
+                <w:b/>
+                <w:sz w:val="28"/>
                 <w:shd w:val="clear" w:color="auto" w:fill="FFFFFF"/>
               </w:rPr>
             </w:pPr>
             <w:r>
               <w:rPr>
                 <w:rFonts w:ascii="Times New Roman" w:hAnsi="Times New Roman" w:cs="Times New Roman"/>
-                <w:sz w:val="32"/>
-                <w:szCs w:val="21"/>
+                <w:b/>
+                <w:sz w:val="28"/>
                 <w:shd w:val="clear" w:color="auto" w:fill="FFFFFF"/>
               </w:rPr>
               <w:t>Ator</w:t>
@@ -5917,16 +5978,16 @@
               <w:jc w:val="center"/>
               <w:rPr>
                 <w:rFonts w:ascii="Times New Roman" w:hAnsi="Times New Roman" w:cs="Times New Roman"/>
-                <w:sz w:val="32"/>
-                <w:szCs w:val="21"/>
+                <w:b/>
+                <w:sz w:val="28"/>
                 <w:shd w:val="clear" w:color="auto" w:fill="FFFFFF"/>
               </w:rPr>
             </w:pPr>
             <w:r>
               <w:rPr>
                 <w:rFonts w:ascii="Times New Roman" w:hAnsi="Times New Roman" w:cs="Times New Roman"/>
-                <w:sz w:val="32"/>
-                <w:szCs w:val="21"/>
+                <w:b/>
+                <w:sz w:val="28"/>
                 <w:shd w:val="clear" w:color="auto" w:fill="FFFFFF"/>
               </w:rPr>
               <w:t>Caso de Uso</w:t>
@@ -5942,16 +6003,16 @@
               <w:jc w:val="center"/>
               <w:rPr>
                 <w:rFonts w:ascii="Times New Roman" w:hAnsi="Times New Roman" w:cs="Times New Roman"/>
-                <w:sz w:val="32"/>
-                <w:szCs w:val="21"/>
+                <w:b/>
+                <w:sz w:val="28"/>
                 <w:shd w:val="clear" w:color="auto" w:fill="FFFFFF"/>
               </w:rPr>
             </w:pPr>
             <w:r>
               <w:rPr>
                 <w:rFonts w:ascii="Times New Roman" w:hAnsi="Times New Roman" w:cs="Times New Roman"/>
-                <w:sz w:val="32"/>
-                <w:szCs w:val="21"/>
+                <w:b/>
+                <w:sz w:val="28"/>
                 <w:shd w:val="clear" w:color="auto" w:fill="FFFFFF"/>
               </w:rPr>
               <w:t>Objetivos</w:t>
@@ -5970,8 +6031,6 @@
               <w:jc w:val="center"/>
               <w:rPr>
                 <w:rFonts w:ascii="Times New Roman" w:hAnsi="Times New Roman" w:cs="Times New Roman"/>
-                <w:sz w:val="32"/>
-                <w:szCs w:val="21"/>
                 <w:shd w:val="clear" w:color="auto" w:fill="FFFFFF"/>
               </w:rPr>
             </w:pPr>
@@ -5980,27 +6039,95 @@
             <w:pPr>
               <w:rPr>
                 <w:rFonts w:ascii="Times New Roman" w:hAnsi="Times New Roman" w:cs="Times New Roman"/>
-                <w:sz w:val="32"/>
-                <w:szCs w:val="21"/>
                 <w:shd w:val="clear" w:color="auto" w:fill="FFFFFF"/>
               </w:rPr>
             </w:pPr>
           </w:p>
           <w:p>
             <w:pPr>
+              <w:rPr>
+                <w:rFonts w:ascii="Times New Roman" w:hAnsi="Times New Roman" w:cs="Times New Roman"/>
+                <w:shd w:val="clear" w:color="auto" w:fill="FFFFFF"/>
+              </w:rPr>
+            </w:pPr>
+          </w:p>
+          <w:p>
+            <w:pPr>
+              <w:rPr>
+                <w:rFonts w:ascii="Times New Roman" w:hAnsi="Times New Roman" w:cs="Times New Roman"/>
+                <w:shd w:val="clear" w:color="auto" w:fill="FFFFFF"/>
+              </w:rPr>
+            </w:pPr>
+          </w:p>
+          <w:p>
+            <w:pPr>
+              <w:rPr>
+                <w:rFonts w:ascii="Times New Roman" w:hAnsi="Times New Roman" w:cs="Times New Roman"/>
+                <w:shd w:val="clear" w:color="auto" w:fill="FFFFFF"/>
+              </w:rPr>
+            </w:pPr>
+          </w:p>
+          <w:p>
+            <w:pPr>
+              <w:rPr>
+                <w:rFonts w:ascii="Times New Roman" w:hAnsi="Times New Roman" w:cs="Times New Roman"/>
+                <w:shd w:val="clear" w:color="auto" w:fill="FFFFFF"/>
+              </w:rPr>
+            </w:pPr>
+          </w:p>
+          <w:p>
+            <w:pPr>
+              <w:rPr>
+                <w:rFonts w:ascii="Times New Roman" w:hAnsi="Times New Roman" w:cs="Times New Roman"/>
+                <w:shd w:val="clear" w:color="auto" w:fill="FFFFFF"/>
+              </w:rPr>
+            </w:pPr>
+          </w:p>
+          <w:p>
+            <w:pPr>
+              <w:rPr>
+                <w:rFonts w:ascii="Times New Roman" w:hAnsi="Times New Roman" w:cs="Times New Roman"/>
+                <w:shd w:val="clear" w:color="auto" w:fill="FFFFFF"/>
+              </w:rPr>
+            </w:pPr>
+          </w:p>
+          <w:p>
+            <w:pPr>
+              <w:rPr>
+                <w:rFonts w:ascii="Times New Roman" w:hAnsi="Times New Roman" w:cs="Times New Roman"/>
+                <w:shd w:val="clear" w:color="auto" w:fill="FFFFFF"/>
+              </w:rPr>
+            </w:pPr>
+          </w:p>
+          <w:p>
+            <w:pPr>
+              <w:rPr>
+                <w:rFonts w:ascii="Times New Roman" w:hAnsi="Times New Roman" w:cs="Times New Roman"/>
+                <w:shd w:val="clear" w:color="auto" w:fill="FFFFFF"/>
+              </w:rPr>
+            </w:pPr>
+          </w:p>
+          <w:p>
+            <w:pPr>
+              <w:rPr>
+                <w:rFonts w:ascii="Times New Roman" w:hAnsi="Times New Roman" w:cs="Times New Roman"/>
+                <w:shd w:val="clear" w:color="auto" w:fill="FFFFFF"/>
+              </w:rPr>
+            </w:pPr>
+          </w:p>
+          <w:p>
+            <w:pPr>
               <w:jc w:val="center"/>
               <w:rPr>
                 <w:rFonts w:ascii="Times New Roman" w:hAnsi="Times New Roman" w:cs="Times New Roman"/>
-                <w:sz w:val="32"/>
-                <w:szCs w:val="21"/>
+                <w:b/>
                 <w:shd w:val="clear" w:color="auto" w:fill="FFFFFF"/>
               </w:rPr>
             </w:pPr>
             <w:r>
               <w:rPr>
                 <w:rFonts w:ascii="Times New Roman" w:hAnsi="Times New Roman" w:cs="Times New Roman"/>
-                <w:sz w:val="32"/>
-                <w:szCs w:val="21"/>
+                <w:b/>
                 <w:shd w:val="clear" w:color="auto" w:fill="FFFFFF"/>
               </w:rPr>
               <w:t>GESTOR DE TRILHOS</w:t>
@@ -6016,16 +6143,12 @@
               <w:jc w:val="center"/>
               <w:rPr>
                 <w:rFonts w:ascii="Times New Roman" w:hAnsi="Times New Roman" w:cs="Times New Roman"/>
-                <w:sz w:val="32"/>
-                <w:szCs w:val="21"/>
                 <w:shd w:val="clear" w:color="auto" w:fill="FFFFFF"/>
               </w:rPr>
             </w:pPr>
             <w:r>
               <w:rPr>
                 <w:rFonts w:ascii="Times New Roman" w:hAnsi="Times New Roman" w:cs="Times New Roman"/>
-                <w:sz w:val="32"/>
-                <w:szCs w:val="21"/>
                 <w:shd w:val="clear" w:color="auto" w:fill="FFFFFF"/>
               </w:rPr>
               <w:t>Inserir Restaurante</w:t>
@@ -6041,16 +6164,12 @@
               <w:jc w:val="center"/>
               <w:rPr>
                 <w:rFonts w:ascii="Times New Roman" w:hAnsi="Times New Roman" w:cs="Times New Roman"/>
-                <w:sz w:val="32"/>
-                <w:szCs w:val="21"/>
                 <w:shd w:val="clear" w:color="auto" w:fill="FFFFFF"/>
               </w:rPr>
             </w:pPr>
             <w:r>
               <w:rPr>
                 <w:rFonts w:ascii="Times New Roman" w:hAnsi="Times New Roman" w:cs="Times New Roman"/>
-                <w:sz w:val="32"/>
-                <w:szCs w:val="21"/>
                 <w:shd w:val="clear" w:color="auto" w:fill="FFFFFF"/>
               </w:rPr>
               <w:t>O objetivo é o gestor de trilhos poder inserir um novo restaurante.</w:t>
@@ -6069,8 +6188,6 @@
               <w:jc w:val="center"/>
               <w:rPr>
                 <w:rFonts w:ascii="Times New Roman" w:hAnsi="Times New Roman" w:cs="Times New Roman"/>
-                <w:sz w:val="32"/>
-                <w:szCs w:val="21"/>
                 <w:shd w:val="clear" w:color="auto" w:fill="FFFFFF"/>
               </w:rPr>
             </w:pPr>
@@ -6085,16 +6202,12 @@
               <w:jc w:val="center"/>
               <w:rPr>
                 <w:rFonts w:ascii="Times New Roman" w:hAnsi="Times New Roman" w:cs="Times New Roman"/>
-                <w:sz w:val="32"/>
-                <w:szCs w:val="21"/>
                 <w:shd w:val="clear" w:color="auto" w:fill="FFFFFF"/>
               </w:rPr>
             </w:pPr>
             <w:r>
               <w:rPr>
                 <w:rFonts w:ascii="Times New Roman" w:hAnsi="Times New Roman" w:cs="Times New Roman"/>
-                <w:sz w:val="32"/>
-                <w:szCs w:val="21"/>
                 <w:shd w:val="clear" w:color="auto" w:fill="FFFFFF"/>
               </w:rPr>
               <w:t>Inserir Alojamento</w:t>
@@ -6110,16 +6223,12 @@
               <w:jc w:val="center"/>
               <w:rPr>
                 <w:rFonts w:ascii="Times New Roman" w:hAnsi="Times New Roman" w:cs="Times New Roman"/>
-                <w:sz w:val="32"/>
-                <w:szCs w:val="21"/>
                 <w:shd w:val="clear" w:color="auto" w:fill="FFFFFF"/>
               </w:rPr>
             </w:pPr>
             <w:r>
               <w:rPr>
                 <w:rFonts w:ascii="Times New Roman" w:hAnsi="Times New Roman" w:cs="Times New Roman"/>
-                <w:sz w:val="32"/>
-                <w:szCs w:val="21"/>
                 <w:shd w:val="clear" w:color="auto" w:fill="FFFFFF"/>
               </w:rPr>
               <w:t xml:space="preserve">O objetivo é o gestor de trilhos poder inserir um </w:t>
@@ -6127,8 +6236,6 @@
             <w:r>
               <w:rPr>
                 <w:rFonts w:ascii="Times New Roman" w:hAnsi="Times New Roman" w:cs="Times New Roman"/>
-                <w:sz w:val="32"/>
-                <w:szCs w:val="21"/>
                 <w:shd w:val="clear" w:color="auto" w:fill="FFFFFF"/>
               </w:rPr>
               <w:t>novo alojamento</w:t>
@@ -6136,8 +6243,6 @@
             <w:r>
               <w:rPr>
                 <w:rFonts w:ascii="Times New Roman" w:hAnsi="Times New Roman" w:cs="Times New Roman"/>
-                <w:sz w:val="32"/>
-                <w:szCs w:val="21"/>
                 <w:shd w:val="clear" w:color="auto" w:fill="FFFFFF"/>
               </w:rPr>
               <w:t>.</w:t>
@@ -6156,8 +6261,6 @@
               <w:jc w:val="center"/>
               <w:rPr>
                 <w:rFonts w:ascii="Times New Roman" w:hAnsi="Times New Roman" w:cs="Times New Roman"/>
-                <w:sz w:val="32"/>
-                <w:szCs w:val="21"/>
                 <w:shd w:val="clear" w:color="auto" w:fill="FFFFFF"/>
               </w:rPr>
             </w:pPr>
@@ -6172,16 +6275,12 @@
               <w:jc w:val="center"/>
               <w:rPr>
                 <w:rFonts w:ascii="Times New Roman" w:hAnsi="Times New Roman" w:cs="Times New Roman"/>
-                <w:sz w:val="32"/>
-                <w:szCs w:val="21"/>
                 <w:shd w:val="clear" w:color="auto" w:fill="FFFFFF"/>
               </w:rPr>
             </w:pPr>
             <w:r>
               <w:rPr>
                 <w:rFonts w:ascii="Times New Roman" w:hAnsi="Times New Roman" w:cs="Times New Roman"/>
-                <w:sz w:val="32"/>
-                <w:szCs w:val="21"/>
                 <w:shd w:val="clear" w:color="auto" w:fill="FFFFFF"/>
               </w:rPr>
               <w:t>Inserir Áreas de Descanso</w:t>
@@ -6197,16 +6296,12 @@
               <w:jc w:val="center"/>
               <w:rPr>
                 <w:rFonts w:ascii="Times New Roman" w:hAnsi="Times New Roman" w:cs="Times New Roman"/>
-                <w:sz w:val="32"/>
-                <w:szCs w:val="21"/>
                 <w:shd w:val="clear" w:color="auto" w:fill="FFFFFF"/>
               </w:rPr>
             </w:pPr>
             <w:r>
               <w:rPr>
                 <w:rFonts w:ascii="Times New Roman" w:hAnsi="Times New Roman" w:cs="Times New Roman"/>
-                <w:sz w:val="32"/>
-                <w:szCs w:val="21"/>
                 <w:shd w:val="clear" w:color="auto" w:fill="FFFFFF"/>
               </w:rPr>
               <w:t>O objetivo é o gestor de trilhos poder inserir um</w:t>
@@ -6214,8 +6309,6 @@
             <w:r>
               <w:rPr>
                 <w:rFonts w:ascii="Times New Roman" w:hAnsi="Times New Roman" w:cs="Times New Roman"/>
-                <w:sz w:val="32"/>
-                <w:szCs w:val="21"/>
                 <w:shd w:val="clear" w:color="auto" w:fill="FFFFFF"/>
               </w:rPr>
               <w:t>a</w:t>
@@ -6223,8 +6316,6 @@
             <w:r>
               <w:rPr>
                 <w:rFonts w:ascii="Times New Roman" w:hAnsi="Times New Roman" w:cs="Times New Roman"/>
-                <w:sz w:val="32"/>
-                <w:szCs w:val="21"/>
                 <w:shd w:val="clear" w:color="auto" w:fill="FFFFFF"/>
               </w:rPr>
               <w:t xml:space="preserve"> </w:t>
@@ -6232,8 +6323,6 @@
             <w:r>
               <w:rPr>
                 <w:rFonts w:ascii="Times New Roman" w:hAnsi="Times New Roman" w:cs="Times New Roman"/>
-                <w:sz w:val="32"/>
-                <w:szCs w:val="21"/>
                 <w:shd w:val="clear" w:color="auto" w:fill="FFFFFF"/>
               </w:rPr>
               <w:t>nova área de descanso</w:t>
@@ -6241,8 +6330,6 @@
             <w:r>
               <w:rPr>
                 <w:rFonts w:ascii="Times New Roman" w:hAnsi="Times New Roman" w:cs="Times New Roman"/>
-                <w:sz w:val="32"/>
-                <w:szCs w:val="21"/>
                 <w:shd w:val="clear" w:color="auto" w:fill="FFFFFF"/>
               </w:rPr>
               <w:t>.</w:t>
@@ -6261,8 +6348,6 @@
               <w:jc w:val="center"/>
               <w:rPr>
                 <w:rFonts w:ascii="Times New Roman" w:hAnsi="Times New Roman" w:cs="Times New Roman"/>
-                <w:sz w:val="32"/>
-                <w:szCs w:val="21"/>
                 <w:shd w:val="clear" w:color="auto" w:fill="FFFFFF"/>
               </w:rPr>
             </w:pPr>
@@ -6277,16 +6362,12 @@
               <w:jc w:val="center"/>
               <w:rPr>
                 <w:rFonts w:ascii="Times New Roman" w:hAnsi="Times New Roman" w:cs="Times New Roman"/>
-                <w:sz w:val="32"/>
-                <w:szCs w:val="21"/>
                 <w:shd w:val="clear" w:color="auto" w:fill="FFFFFF"/>
               </w:rPr>
             </w:pPr>
             <w:r>
               <w:rPr>
                 <w:rFonts w:ascii="Times New Roman" w:hAnsi="Times New Roman" w:cs="Times New Roman"/>
-                <w:sz w:val="32"/>
-                <w:szCs w:val="21"/>
                 <w:shd w:val="clear" w:color="auto" w:fill="FFFFFF"/>
               </w:rPr>
               <w:t>Inserir Pontos de Interesse</w:t>
@@ -6302,16 +6383,12 @@
               <w:jc w:val="center"/>
               <w:rPr>
                 <w:rFonts w:ascii="Times New Roman" w:hAnsi="Times New Roman" w:cs="Times New Roman"/>
-                <w:sz w:val="32"/>
-                <w:szCs w:val="21"/>
                 <w:shd w:val="clear" w:color="auto" w:fill="FFFFFF"/>
               </w:rPr>
             </w:pPr>
             <w:r>
               <w:rPr>
                 <w:rFonts w:ascii="Times New Roman" w:hAnsi="Times New Roman" w:cs="Times New Roman"/>
-                <w:sz w:val="32"/>
-                <w:szCs w:val="21"/>
                 <w:shd w:val="clear" w:color="auto" w:fill="FFFFFF"/>
               </w:rPr>
               <w:t xml:space="preserve">O objetivo é o gestor de trilhos poder inserir um novo </w:t>
@@ -6319,8 +6396,6 @@
             <w:r>
               <w:rPr>
                 <w:rFonts w:ascii="Times New Roman" w:hAnsi="Times New Roman" w:cs="Times New Roman"/>
-                <w:sz w:val="32"/>
-                <w:szCs w:val="21"/>
                 <w:shd w:val="clear" w:color="auto" w:fill="FFFFFF"/>
               </w:rPr>
               <w:t>ponto de interesse</w:t>
@@ -6328,8 +6403,6 @@
             <w:r>
               <w:rPr>
                 <w:rFonts w:ascii="Times New Roman" w:hAnsi="Times New Roman" w:cs="Times New Roman"/>
-                <w:sz w:val="32"/>
-                <w:szCs w:val="21"/>
                 <w:shd w:val="clear" w:color="auto" w:fill="FFFFFF"/>
               </w:rPr>
               <w:t>.</w:t>
@@ -6348,8 +6421,6 @@
               <w:jc w:val="center"/>
               <w:rPr>
                 <w:rFonts w:ascii="Times New Roman" w:hAnsi="Times New Roman" w:cs="Times New Roman"/>
-                <w:sz w:val="32"/>
-                <w:szCs w:val="21"/>
                 <w:shd w:val="clear" w:color="auto" w:fill="FFFFFF"/>
               </w:rPr>
             </w:pPr>
@@ -6364,16 +6435,12 @@
               <w:jc w:val="center"/>
               <w:rPr>
                 <w:rFonts w:ascii="Times New Roman" w:hAnsi="Times New Roman" w:cs="Times New Roman"/>
-                <w:sz w:val="32"/>
-                <w:szCs w:val="21"/>
                 <w:shd w:val="clear" w:color="auto" w:fill="FFFFFF"/>
               </w:rPr>
             </w:pPr>
             <w:r>
               <w:rPr>
                 <w:rFonts w:ascii="Times New Roman" w:hAnsi="Times New Roman" w:cs="Times New Roman"/>
-                <w:sz w:val="32"/>
-                <w:szCs w:val="21"/>
                 <w:shd w:val="clear" w:color="auto" w:fill="FFFFFF"/>
               </w:rPr>
               <w:t>Criar Trilho</w:t>
@@ -6389,16 +6456,12 @@
               <w:jc w:val="center"/>
               <w:rPr>
                 <w:rFonts w:ascii="Times New Roman" w:hAnsi="Times New Roman" w:cs="Times New Roman"/>
-                <w:sz w:val="32"/>
-                <w:szCs w:val="21"/>
                 <w:shd w:val="clear" w:color="auto" w:fill="FFFFFF"/>
               </w:rPr>
             </w:pPr>
             <w:r>
               <w:rPr>
                 <w:rFonts w:ascii="Times New Roman" w:hAnsi="Times New Roman" w:cs="Times New Roman"/>
-                <w:sz w:val="32"/>
-                <w:szCs w:val="21"/>
                 <w:shd w:val="clear" w:color="auto" w:fill="FFFFFF"/>
               </w:rPr>
               <w:t xml:space="preserve">O objetivo é o gestor de trilhos poder inserir um novo </w:t>
@@ -6406,8 +6469,6 @@
             <w:r>
               <w:rPr>
                 <w:rFonts w:ascii="Times New Roman" w:hAnsi="Times New Roman" w:cs="Times New Roman"/>
-                <w:sz w:val="32"/>
-                <w:szCs w:val="21"/>
                 <w:shd w:val="clear" w:color="auto" w:fill="FFFFFF"/>
               </w:rPr>
               <w:t>trilho com restaurantes, alojamentos, áreas de descanso e pontos de interesse</w:t>
@@ -6415,8 +6476,6 @@
             <w:r>
               <w:rPr>
                 <w:rFonts w:ascii="Times New Roman" w:hAnsi="Times New Roman" w:cs="Times New Roman"/>
-                <w:sz w:val="32"/>
-                <w:szCs w:val="21"/>
                 <w:shd w:val="clear" w:color="auto" w:fill="FFFFFF"/>
               </w:rPr>
               <w:t>.</w:t>
@@ -6435,8 +6494,6 @@
               <w:jc w:val="center"/>
               <w:rPr>
                 <w:rFonts w:ascii="Times New Roman" w:hAnsi="Times New Roman" w:cs="Times New Roman"/>
-                <w:sz w:val="32"/>
-                <w:szCs w:val="21"/>
                 <w:shd w:val="clear" w:color="auto" w:fill="FFFFFF"/>
               </w:rPr>
             </w:pPr>
@@ -6451,16 +6508,12 @@
               <w:jc w:val="center"/>
               <w:rPr>
                 <w:rFonts w:ascii="Times New Roman" w:hAnsi="Times New Roman" w:cs="Times New Roman"/>
-                <w:sz w:val="32"/>
-                <w:szCs w:val="21"/>
                 <w:shd w:val="clear" w:color="auto" w:fill="FFFFFF"/>
               </w:rPr>
             </w:pPr>
             <w:r>
               <w:rPr>
                 <w:rFonts w:ascii="Times New Roman" w:hAnsi="Times New Roman" w:cs="Times New Roman"/>
-                <w:sz w:val="32"/>
-                <w:szCs w:val="21"/>
                 <w:shd w:val="clear" w:color="auto" w:fill="FFFFFF"/>
               </w:rPr>
               <w:t>Editar Trilho</w:t>
@@ -6476,16 +6529,12 @@
               <w:jc w:val="center"/>
               <w:rPr>
                 <w:rFonts w:ascii="Times New Roman" w:hAnsi="Times New Roman" w:cs="Times New Roman"/>
-                <w:sz w:val="32"/>
-                <w:szCs w:val="21"/>
                 <w:shd w:val="clear" w:color="auto" w:fill="FFFFFF"/>
               </w:rPr>
             </w:pPr>
             <w:r>
               <w:rPr>
                 <w:rFonts w:ascii="Times New Roman" w:hAnsi="Times New Roman" w:cs="Times New Roman"/>
-                <w:sz w:val="32"/>
-                <w:szCs w:val="21"/>
                 <w:shd w:val="clear" w:color="auto" w:fill="FFFFFF"/>
               </w:rPr>
               <w:t xml:space="preserve">O objetivo é o gestor de trilhos poder </w:t>
@@ -6493,8 +6542,6 @@
             <w:r>
               <w:rPr>
                 <w:rFonts w:ascii="Times New Roman" w:hAnsi="Times New Roman" w:cs="Times New Roman"/>
-                <w:sz w:val="32"/>
-                <w:szCs w:val="21"/>
                 <w:shd w:val="clear" w:color="auto" w:fill="FFFFFF"/>
               </w:rPr>
               <w:t>editar</w:t>
@@ -6502,8 +6549,6 @@
             <w:r>
               <w:rPr>
                 <w:rFonts w:ascii="Times New Roman" w:hAnsi="Times New Roman" w:cs="Times New Roman"/>
-                <w:sz w:val="32"/>
-                <w:szCs w:val="21"/>
                 <w:shd w:val="clear" w:color="auto" w:fill="FFFFFF"/>
               </w:rPr>
               <w:t xml:space="preserve"> um</w:t>
@@ -6511,8 +6556,6 @@
             <w:r>
               <w:rPr>
                 <w:rFonts w:ascii="Times New Roman" w:hAnsi="Times New Roman" w:cs="Times New Roman"/>
-                <w:sz w:val="32"/>
-                <w:szCs w:val="21"/>
                 <w:shd w:val="clear" w:color="auto" w:fill="FFFFFF"/>
               </w:rPr>
               <w:t xml:space="preserve"> trilho existente</w:t>
@@ -6520,8 +6563,6 @@
             <w:r>
               <w:rPr>
                 <w:rFonts w:ascii="Times New Roman" w:hAnsi="Times New Roman" w:cs="Times New Roman"/>
-                <w:sz w:val="32"/>
-                <w:szCs w:val="21"/>
                 <w:shd w:val="clear" w:color="auto" w:fill="FFFFFF"/>
               </w:rPr>
               <w:t>.</w:t>
@@ -6540,8 +6581,6 @@
               <w:jc w:val="center"/>
               <w:rPr>
                 <w:rFonts w:ascii="Times New Roman" w:hAnsi="Times New Roman" w:cs="Times New Roman"/>
-                <w:sz w:val="32"/>
-                <w:szCs w:val="21"/>
                 <w:shd w:val="clear" w:color="auto" w:fill="FFFFFF"/>
               </w:rPr>
             </w:pPr>
@@ -6556,16 +6595,12 @@
               <w:jc w:val="center"/>
               <w:rPr>
                 <w:rFonts w:ascii="Times New Roman" w:hAnsi="Times New Roman" w:cs="Times New Roman"/>
-                <w:sz w:val="32"/>
-                <w:szCs w:val="21"/>
                 <w:shd w:val="clear" w:color="auto" w:fill="FFFFFF"/>
               </w:rPr>
             </w:pPr>
             <w:r>
               <w:rPr>
                 <w:rFonts w:ascii="Times New Roman" w:hAnsi="Times New Roman" w:cs="Times New Roman"/>
-                <w:sz w:val="32"/>
-                <w:szCs w:val="21"/>
                 <w:shd w:val="clear" w:color="auto" w:fill="FFFFFF"/>
               </w:rPr>
               <w:t>Desativar Trilho</w:t>
@@ -6581,16 +6616,12 @@
               <w:jc w:val="center"/>
               <w:rPr>
                 <w:rFonts w:ascii="Times New Roman" w:hAnsi="Times New Roman" w:cs="Times New Roman"/>
-                <w:sz w:val="32"/>
-                <w:szCs w:val="21"/>
                 <w:shd w:val="clear" w:color="auto" w:fill="FFFFFF"/>
               </w:rPr>
             </w:pPr>
             <w:r>
               <w:rPr>
                 <w:rFonts w:ascii="Times New Roman" w:hAnsi="Times New Roman" w:cs="Times New Roman"/>
-                <w:sz w:val="32"/>
-                <w:szCs w:val="21"/>
                 <w:shd w:val="clear" w:color="auto" w:fill="FFFFFF"/>
               </w:rPr>
               <w:t xml:space="preserve">O objetivo é o gestor de trilhos poder </w:t>
@@ -6598,8 +6629,6 @@
             <w:r>
               <w:rPr>
                 <w:rFonts w:ascii="Times New Roman" w:hAnsi="Times New Roman" w:cs="Times New Roman"/>
-                <w:sz w:val="32"/>
-                <w:szCs w:val="21"/>
                 <w:shd w:val="clear" w:color="auto" w:fill="FFFFFF"/>
               </w:rPr>
               <w:t>desativar um trilho existente</w:t>
@@ -6607,8 +6636,6 @@
             <w:r>
               <w:rPr>
                 <w:rFonts w:ascii="Times New Roman" w:hAnsi="Times New Roman" w:cs="Times New Roman"/>
-                <w:sz w:val="32"/>
-                <w:szCs w:val="21"/>
                 <w:shd w:val="clear" w:color="auto" w:fill="FFFFFF"/>
               </w:rPr>
               <w:t>.</w:t>
@@ -6625,54 +6652,59 @@
           <w:shd w:val="clear" w:color="auto" w:fill="FFFFFF"/>
         </w:rPr>
       </w:pPr>
-      <w:bookmarkStart w:id="2" w:name="_GoBack"/>
-      <w:bookmarkEnd w:id="2"/>
-    </w:p>
-    <w:p>
-      <w:pPr>
-        <w:jc w:val="center"/>
-        <w:rPr>
-          <w:rFonts w:ascii="Times New Roman" w:hAnsi="Times New Roman" w:cs="Times New Roman"/>
-          <w:sz w:val="20"/>
-          <w:szCs w:val="21"/>
-          <w:shd w:val="clear" w:color="auto" w:fill="FFFFFF"/>
-        </w:rPr>
-      </w:pPr>
-      <w:r>
+    </w:p>
+    <w:p>
+      <w:pPr>
         <w:rPr>
           <w:rFonts w:ascii="Times New Roman" w:hAnsi="Times New Roman" w:cs="Times New Roman"/>
           <w:sz w:val="32"/>
           <w:szCs w:val="21"/>
           <w:shd w:val="clear" w:color="auto" w:fill="FFFFFF"/>
         </w:rPr>
+      </w:pPr>
+      <w:r>
+        <w:rPr>
+          <w:rFonts w:ascii="Times New Roman" w:hAnsi="Times New Roman" w:cs="Times New Roman"/>
+          <w:sz w:val="32"/>
+          <w:szCs w:val="21"/>
+          <w:shd w:val="clear" w:color="auto" w:fill="FFFFFF"/>
+        </w:rPr>
+        <w:br w:type="page"/>
+      </w:r>
+    </w:p>
+    <w:p>
+      <w:pPr>
+        <w:pStyle w:val="Cabealho1"/>
+        <w:rPr>
+          <w:sz w:val="24"/>
+          <w:shd w:val="clear" w:color="auto" w:fill="FFFFFF"/>
+        </w:rPr>
+      </w:pPr>
+      <w:r>
+        <w:rPr>
+          <w:sz w:val="24"/>
+          <w:shd w:val="clear" w:color="auto" w:fill="FFFFFF"/>
+        </w:rPr>
         <w:lastRenderedPageBreak/>
         <w:t>Diagrama de Casos de Uso</w:t>
       </w:r>
-      <w:r>
+    </w:p>
+    <w:p>
+      <w:pPr>
+        <w:jc w:val="center"/>
         <w:rPr>
           <w:rFonts w:ascii="Times New Roman" w:hAnsi="Times New Roman" w:cs="Times New Roman"/>
           <w:szCs w:val="21"/>
           <w:shd w:val="clear" w:color="auto" w:fill="FFFFFF"/>
         </w:rPr>
-        <w:br/>
-      </w:r>
-    </w:p>
-    <w:p>
-      <w:pPr>
-        <w:jc w:val="center"/>
-        <w:rPr>
-          <w:rFonts w:ascii="Times New Roman" w:hAnsi="Times New Roman" w:cs="Times New Roman"/>
-          <w:szCs w:val="21"/>
-          <w:shd w:val="clear" w:color="auto" w:fill="FFFFFF"/>
-        </w:rPr>
       </w:pPr>
       <w:r>
         <w:rPr>
           <w:noProof/>
         </w:rPr>
         <w:drawing>
-          <wp:inline distT="0" distB="0" distL="0" distR="0" wp14:anchorId="7B05D720" wp14:editId="02BE72DB">
-            <wp:extent cx="5091285" cy="8501691"/>
+          <wp:inline distT="0" distB="0" distL="0" distR="0" wp14:anchorId="7B05D720" wp14:editId="08AEE0D7">
+            <wp:extent cx="4953000" cy="8270777"/>
             <wp:effectExtent l="0" t="0" r="0" b="0"/>
             <wp:docPr id="5" name="Imagem 5"/>
             <wp:cNvGraphicFramePr>
@@ -6703,7 +6735,7 @@
                   <pic:spPr bwMode="auto">
                     <a:xfrm>
                       <a:off x="0" y="0"/>
-                      <a:ext cx="5104024" cy="8522964"/>
+                      <a:ext cx="4981919" cy="8319067"/>
                     </a:xfrm>
                     <a:prstGeom prst="rect">
                       <a:avLst/>
@@ -6722,6 +6754,31 @@
     </w:p>
     <w:p>
       <w:pPr>
+        <w:pStyle w:val="Cabealho1"/>
+        <w:rPr>
+          <w:sz w:val="32"/>
+          <w:szCs w:val="32"/>
+          <w:shd w:val="clear" w:color="auto" w:fill="FFFFFF"/>
+        </w:rPr>
+      </w:pPr>
+      <w:r>
+        <w:rPr>
+          <w:shd w:val="clear" w:color="auto" w:fill="FFFFFF"/>
+        </w:rPr>
+        <w:br w:type="page"/>
+      </w:r>
+      <w:r>
+        <w:rPr>
+          <w:sz w:val="32"/>
+          <w:szCs w:val="32"/>
+          <w:shd w:val="clear" w:color="auto" w:fill="FFFFFF"/>
+        </w:rPr>
+        <w:lastRenderedPageBreak/>
+        <w:t>Descrição dos Casos de Uso</w:t>
+      </w:r>
+    </w:p>
+    <w:p>
+      <w:pPr>
         <w:jc w:val="center"/>
         <w:rPr>
           <w:rFonts w:ascii="Times New Roman" w:hAnsi="Times New Roman" w:cs="Times New Roman"/>
@@ -6729,61 +6786,29 @@
           <w:shd w:val="clear" w:color="auto" w:fill="FFFFFF"/>
         </w:rPr>
       </w:pPr>
-      <w:r>
-        <w:rPr>
-          <w:rFonts w:ascii="Times New Roman" w:hAnsi="Times New Roman" w:cs="Times New Roman"/>
-          <w:szCs w:val="21"/>
+    </w:p>
+    <w:p>
+      <w:pPr>
+        <w:pStyle w:val="Cabealho2"/>
+        <w:rPr>
+          <w:rFonts w:ascii="Times New Roman" w:hAnsi="Times New Roman" w:cs="Times New Roman"/>
+          <w:b/>
           <w:shd w:val="clear" w:color="auto" w:fill="FFFFFF"/>
         </w:rPr>
-        <w:br w:type="page"/>
-      </w:r>
-      <w:r>
-        <w:rPr>
-          <w:rFonts w:ascii="Times New Roman" w:hAnsi="Times New Roman" w:cs="Times New Roman"/>
-          <w:sz w:val="32"/>
-          <w:szCs w:val="21"/>
+      </w:pPr>
+      <w:r>
+        <w:rPr>
+          <w:rFonts w:ascii="Times New Roman" w:hAnsi="Times New Roman" w:cs="Times New Roman"/>
+          <w:b/>
+          <w:sz w:val="28"/>
           <w:shd w:val="clear" w:color="auto" w:fill="FFFFFF"/>
         </w:rPr>
-        <w:lastRenderedPageBreak/>
-        <w:t>Descrição dos Casos de Uso</w:t>
-      </w:r>
-    </w:p>
-    <w:p>
-      <w:pPr>
-        <w:jc w:val="center"/>
-        <w:rPr>
-          <w:rFonts w:ascii="Times New Roman" w:hAnsi="Times New Roman" w:cs="Times New Roman"/>
-          <w:szCs w:val="21"/>
-          <w:shd w:val="clear" w:color="auto" w:fill="FFFFFF"/>
-        </w:rPr>
-      </w:pPr>
-    </w:p>
-    <w:p>
-      <w:pPr>
+        <w:t>Caso de Uso: Criar Trilho</w:t>
+      </w:r>
+      <w:r>
         <w:rPr>
           <w:rFonts w:ascii="Times New Roman" w:hAnsi="Times New Roman" w:cs="Times New Roman"/>
           <w:b/>
-          <w:szCs w:val="21"/>
-          <w:u w:val="single"/>
-          <w:shd w:val="clear" w:color="auto" w:fill="FFFFFF"/>
-        </w:rPr>
-      </w:pPr>
-      <w:r>
-        <w:rPr>
-          <w:rFonts w:ascii="Times New Roman" w:hAnsi="Times New Roman" w:cs="Times New Roman"/>
-          <w:b/>
-          <w:szCs w:val="21"/>
-          <w:u w:val="single"/>
-          <w:shd w:val="clear" w:color="auto" w:fill="FFFFFF"/>
-        </w:rPr>
-        <w:t>Caso de Uso: Criar Trilho</w:t>
-      </w:r>
-      <w:r>
-        <w:rPr>
-          <w:rFonts w:ascii="Times New Roman" w:hAnsi="Times New Roman" w:cs="Times New Roman"/>
-          <w:b/>
-          <w:szCs w:val="21"/>
-          <w:u w:val="single"/>
           <w:shd w:val="clear" w:color="auto" w:fill="FFFFFF"/>
         </w:rPr>
         <w:br/>
@@ -7029,37 +7054,18 @@
     </w:p>
     <w:p>
       <w:pPr>
-        <w:rPr>
-          <w:rFonts w:ascii="Times New Roman" w:hAnsi="Times New Roman" w:cs="Times New Roman"/>
-          <w:szCs w:val="21"/>
+        <w:pStyle w:val="Cabealho2"/>
+        <w:rPr>
+          <w:rFonts w:ascii="Times New Roman" w:hAnsi="Times New Roman" w:cs="Times New Roman"/>
+          <w:b/>
           <w:shd w:val="clear" w:color="auto" w:fill="FFFFFF"/>
         </w:rPr>
       </w:pPr>
       <w:r>
         <w:rPr>
           <w:rFonts w:ascii="Times New Roman" w:hAnsi="Times New Roman" w:cs="Times New Roman"/>
-          <w:szCs w:val="21"/>
-          <w:shd w:val="clear" w:color="auto" w:fill="FFFFFF"/>
-        </w:rPr>
-        <w:br w:type="page"/>
-      </w:r>
-    </w:p>
-    <w:p>
-      <w:pPr>
-        <w:rPr>
-          <w:rFonts w:ascii="Times New Roman" w:hAnsi="Times New Roman" w:cs="Times New Roman"/>
           <w:b/>
-          <w:szCs w:val="21"/>
-          <w:u w:val="single"/>
-          <w:shd w:val="clear" w:color="auto" w:fill="FFFFFF"/>
-        </w:rPr>
-      </w:pPr>
-      <w:r>
-        <w:rPr>
-          <w:rFonts w:ascii="Times New Roman" w:hAnsi="Times New Roman" w:cs="Times New Roman"/>
-          <w:b/>
-          <w:szCs w:val="21"/>
-          <w:u w:val="single"/>
+          <w:sz w:val="28"/>
           <w:shd w:val="clear" w:color="auto" w:fill="FFFFFF"/>
         </w:rPr>
         <w:lastRenderedPageBreak/>
@@ -7069,8 +7075,6 @@
         <w:rPr>
           <w:rFonts w:ascii="Times New Roman" w:hAnsi="Times New Roman" w:cs="Times New Roman"/>
           <w:b/>
-          <w:szCs w:val="21"/>
-          <w:u w:val="single"/>
           <w:shd w:val="clear" w:color="auto" w:fill="FFFFFF"/>
         </w:rPr>
         <w:br/>
@@ -7343,11 +7347,10 @@
     </w:p>
     <w:p>
       <w:pPr>
+        <w:pStyle w:val="Cabealho2"/>
         <w:rPr>
           <w:rFonts w:ascii="Times New Roman" w:hAnsi="Times New Roman" w:cs="Times New Roman"/>
           <w:b/>
-          <w:szCs w:val="21"/>
-          <w:u w:val="single"/>
           <w:shd w:val="clear" w:color="auto" w:fill="FFFFFF"/>
         </w:rPr>
       </w:pPr>
@@ -7355,8 +7358,7 @@
         <w:rPr>
           <w:rFonts w:ascii="Times New Roman" w:hAnsi="Times New Roman" w:cs="Times New Roman"/>
           <w:b/>
-          <w:szCs w:val="21"/>
-          <w:u w:val="single"/>
+          <w:sz w:val="28"/>
           <w:shd w:val="clear" w:color="auto" w:fill="FFFFFF"/>
         </w:rPr>
         <w:lastRenderedPageBreak/>
@@ -7366,8 +7368,6 @@
         <w:rPr>
           <w:rFonts w:ascii="Times New Roman" w:hAnsi="Times New Roman" w:cs="Times New Roman"/>
           <w:b/>
-          <w:szCs w:val="21"/>
-          <w:u w:val="single"/>
           <w:shd w:val="clear" w:color="auto" w:fill="FFFFFF"/>
         </w:rPr>
         <w:br/>
@@ -7683,11 +7683,10 @@
     </w:p>
     <w:p>
       <w:pPr>
+        <w:pStyle w:val="Cabealho2"/>
         <w:rPr>
           <w:rFonts w:ascii="Times New Roman" w:hAnsi="Times New Roman" w:cs="Times New Roman"/>
           <w:b/>
-          <w:szCs w:val="21"/>
-          <w:u w:val="single"/>
           <w:shd w:val="clear" w:color="auto" w:fill="FFFFFF"/>
         </w:rPr>
       </w:pPr>
@@ -7695,8 +7694,7 @@
         <w:rPr>
           <w:rFonts w:ascii="Times New Roman" w:hAnsi="Times New Roman" w:cs="Times New Roman"/>
           <w:b/>
-          <w:szCs w:val="21"/>
-          <w:u w:val="single"/>
+          <w:sz w:val="28"/>
           <w:shd w:val="clear" w:color="auto" w:fill="FFFFFF"/>
         </w:rPr>
         <w:lastRenderedPageBreak/>
@@ -7706,8 +7704,6 @@
         <w:rPr>
           <w:rFonts w:ascii="Times New Roman" w:hAnsi="Times New Roman" w:cs="Times New Roman"/>
           <w:b/>
-          <w:szCs w:val="21"/>
-          <w:u w:val="single"/>
           <w:shd w:val="clear" w:color="auto" w:fill="FFFFFF"/>
         </w:rPr>
         <w:br/>
@@ -7982,11 +7978,10 @@
     </w:p>
     <w:p>
       <w:pPr>
+        <w:pStyle w:val="Cabealho2"/>
         <w:rPr>
           <w:rFonts w:ascii="Times New Roman" w:hAnsi="Times New Roman" w:cs="Times New Roman"/>
           <w:b/>
-          <w:szCs w:val="21"/>
-          <w:u w:val="single"/>
           <w:shd w:val="clear" w:color="auto" w:fill="FFFFFF"/>
         </w:rPr>
       </w:pPr>
@@ -7994,8 +7989,7 @@
         <w:rPr>
           <w:rFonts w:ascii="Times New Roman" w:hAnsi="Times New Roman" w:cs="Times New Roman"/>
           <w:b/>
-          <w:szCs w:val="21"/>
-          <w:u w:val="single"/>
+          <w:sz w:val="28"/>
           <w:shd w:val="clear" w:color="auto" w:fill="FFFFFF"/>
         </w:rPr>
         <w:lastRenderedPageBreak/>
@@ -8005,8 +7999,6 @@
         <w:rPr>
           <w:rFonts w:ascii="Times New Roman" w:hAnsi="Times New Roman" w:cs="Times New Roman"/>
           <w:b/>
-          <w:szCs w:val="21"/>
-          <w:u w:val="single"/>
           <w:shd w:val="clear" w:color="auto" w:fill="FFFFFF"/>
         </w:rPr>
         <w:br/>
@@ -8272,11 +8264,11 @@
     </w:p>
     <w:p>
       <w:pPr>
+        <w:pStyle w:val="Cabealho2"/>
         <w:rPr>
           <w:rFonts w:ascii="Times New Roman" w:hAnsi="Times New Roman" w:cs="Times New Roman"/>
           <w:b/>
-          <w:szCs w:val="21"/>
-          <w:u w:val="single"/>
+          <w:sz w:val="28"/>
           <w:shd w:val="clear" w:color="auto" w:fill="FFFFFF"/>
         </w:rPr>
       </w:pPr>
@@ -8284,8 +8276,7 @@
         <w:rPr>
           <w:rFonts w:ascii="Times New Roman" w:hAnsi="Times New Roman" w:cs="Times New Roman"/>
           <w:b/>
-          <w:szCs w:val="21"/>
-          <w:u w:val="single"/>
+          <w:sz w:val="28"/>
           <w:shd w:val="clear" w:color="auto" w:fill="FFFFFF"/>
         </w:rPr>
         <w:lastRenderedPageBreak/>
@@ -8559,11 +8550,10 @@
     </w:p>
     <w:p>
       <w:pPr>
+        <w:pStyle w:val="Cabealho2"/>
         <w:rPr>
           <w:rFonts w:ascii="Times New Roman" w:hAnsi="Times New Roman" w:cs="Times New Roman"/>
           <w:b/>
-          <w:szCs w:val="21"/>
-          <w:u w:val="single"/>
           <w:shd w:val="clear" w:color="auto" w:fill="FFFFFF"/>
         </w:rPr>
       </w:pPr>
@@ -8571,8 +8561,7 @@
         <w:rPr>
           <w:rFonts w:ascii="Times New Roman" w:hAnsi="Times New Roman" w:cs="Times New Roman"/>
           <w:b/>
-          <w:szCs w:val="21"/>
-          <w:u w:val="single"/>
+          <w:sz w:val="28"/>
           <w:shd w:val="clear" w:color="auto" w:fill="FFFFFF"/>
         </w:rPr>
         <w:lastRenderedPageBreak/>
@@ -8580,6 +8569,7 @@
       </w:r>
       <w:r>
         <w:rPr>
+          <w:rFonts w:ascii="Times New Roman" w:hAnsi="Times New Roman" w:cs="Times New Roman"/>
           <w:b/>
           <w:sz w:val="28"/>
         </w:rPr>
@@ -8873,42 +8863,30 @@
     </w:p>
     <w:p>
       <w:pPr>
-        <w:jc w:val="center"/>
-        <w:rPr>
-          <w:rFonts w:ascii="Times New Roman" w:hAnsi="Times New Roman" w:cs="Times New Roman"/>
+        <w:pStyle w:val="Cabealho1"/>
+        <w:rPr>
           <w:sz w:val="32"/>
-          <w:szCs w:val="21"/>
+          <w:szCs w:val="32"/>
           <w:shd w:val="clear" w:color="auto" w:fill="FFFFFF"/>
         </w:rPr>
       </w:pPr>
       <w:r>
         <w:rPr>
-          <w:rFonts w:ascii="Times New Roman" w:hAnsi="Times New Roman" w:cs="Times New Roman"/>
           <w:sz w:val="32"/>
-          <w:szCs w:val="21"/>
+          <w:szCs w:val="32"/>
           <w:shd w:val="clear" w:color="auto" w:fill="FFFFFF"/>
         </w:rPr>
         <w:lastRenderedPageBreak/>
         <w:t>Diagramas de Sequência</w:t>
       </w:r>
-      <w:r>
-        <w:rPr>
-          <w:rFonts w:ascii="Times New Roman" w:hAnsi="Times New Roman" w:cs="Times New Roman"/>
-          <w:sz w:val="32"/>
-          <w:szCs w:val="21"/>
-          <w:shd w:val="clear" w:color="auto" w:fill="FFFFFF"/>
-        </w:rPr>
-        <w:br/>
-      </w:r>
-    </w:p>
-    <w:p>
-      <w:pPr>
+    </w:p>
+    <w:p>
+      <w:pPr>
+        <w:pStyle w:val="Cabealho2"/>
         <w:rPr>
           <w:rFonts w:ascii="Times New Roman" w:hAnsi="Times New Roman" w:cs="Times New Roman"/>
           <w:b/>
           <w:sz w:val="28"/>
-          <w:szCs w:val="21"/>
-          <w:u w:val="single"/>
           <w:shd w:val="clear" w:color="auto" w:fill="FFFFFF"/>
         </w:rPr>
       </w:pPr>
@@ -8917,8 +8895,6 @@
           <w:rFonts w:ascii="Times New Roman" w:hAnsi="Times New Roman" w:cs="Times New Roman"/>
           <w:b/>
           <w:sz w:val="28"/>
-          <w:szCs w:val="21"/>
-          <w:u w:val="single"/>
           <w:shd w:val="clear" w:color="auto" w:fill="FFFFFF"/>
         </w:rPr>
         <w:t>Diagrama de Sequência: Editar Trilho</w:t>
@@ -8958,18 +8934,18 @@
           <v:shape id="_x0000_i1025" type="#_x0000_t75" style="width:741pt;height:332.25pt" o:ole="">
             <v:imagedata r:id="rId12" o:title=""/>
           </v:shape>
-          <o:OLEObject Type="Embed" ProgID="Visio.Drawing.15" ShapeID="_x0000_i1025" DrawAspect="Content" ObjectID="_1573071144" r:id="rId13"/>
+          <o:OLEObject Type="Embed" ProgID="Visio.Drawing.15" ShapeID="_x0000_i1025" DrawAspect="Content" ObjectID="_1573071675" r:id="rId13"/>
         </w:object>
       </w:r>
     </w:p>
     <w:p/>
     <w:p>
       <w:pPr>
+        <w:pStyle w:val="Cabealho2"/>
         <w:rPr>
           <w:rFonts w:ascii="Times New Roman" w:hAnsi="Times New Roman" w:cs="Times New Roman"/>
           <w:b/>
           <w:sz w:val="28"/>
-          <w:u w:val="single"/>
         </w:rPr>
       </w:pPr>
       <w:r>
@@ -8977,7 +8953,6 @@
           <w:rFonts w:ascii="Times New Roman" w:hAnsi="Times New Roman" w:cs="Times New Roman"/>
           <w:b/>
           <w:sz w:val="28"/>
-          <w:u w:val="single"/>
         </w:rPr>
         <w:t>Diagrama de Sequência:  Criar Trilho</w:t>
       </w:r>
@@ -9041,12 +9016,11 @@
     </w:p>
     <w:p>
       <w:pPr>
+        <w:pStyle w:val="Cabealho2"/>
         <w:rPr>
           <w:rFonts w:ascii="Times New Roman" w:hAnsi="Times New Roman" w:cs="Times New Roman"/>
           <w:b/>
           <w:sz w:val="28"/>
-          <w:szCs w:val="21"/>
-          <w:u w:val="single"/>
           <w:shd w:val="clear" w:color="auto" w:fill="FFFFFF"/>
         </w:rPr>
       </w:pPr>
@@ -9055,8 +9029,6 @@
           <w:rFonts w:ascii="Times New Roman" w:hAnsi="Times New Roman" w:cs="Times New Roman"/>
           <w:b/>
           <w:sz w:val="28"/>
-          <w:szCs w:val="21"/>
-          <w:u w:val="single"/>
           <w:shd w:val="clear" w:color="auto" w:fill="FFFFFF"/>
         </w:rPr>
         <w:lastRenderedPageBreak/>
@@ -9138,42 +9110,36 @@
     </w:p>
     <w:p>
       <w:pPr>
+        <w:pStyle w:val="Cabealho2"/>
         <w:rPr>
           <w:rFonts w:ascii="Times New Roman" w:hAnsi="Times New Roman" w:cs="Times New Roman"/>
           <w:sz w:val="28"/>
-          <w:szCs w:val="21"/>
           <w:shd w:val="clear" w:color="auto" w:fill="FFFFFF"/>
         </w:rPr>
       </w:pPr>
     </w:p>
     <w:p>
       <w:pPr>
+        <w:pStyle w:val="Cabealho2"/>
+        <w:rPr>
+          <w:b/>
+          <w:u w:val="single"/>
+          <w:shd w:val="clear" w:color="auto" w:fill="FFFFFF"/>
+        </w:rPr>
+      </w:pPr>
+      <w:r>
         <w:rPr>
           <w:rFonts w:ascii="Times New Roman" w:hAnsi="Times New Roman" w:cs="Times New Roman"/>
           <w:b/>
           <w:sz w:val="28"/>
-          <w:szCs w:val="21"/>
           <w:u w:val="single"/>
           <w:shd w:val="clear" w:color="auto" w:fill="FFFFFF"/>
         </w:rPr>
-      </w:pPr>
-      <w:r>
-        <w:rPr>
-          <w:rFonts w:ascii="Times New Roman" w:hAnsi="Times New Roman" w:cs="Times New Roman"/>
+        <w:t>Diagrama de Sequência:  Inserir Alojamento</w:t>
+      </w:r>
+      <w:r>
+        <w:rPr>
           <w:b/>
-          <w:sz w:val="28"/>
-          <w:szCs w:val="21"/>
-          <w:u w:val="single"/>
-          <w:shd w:val="clear" w:color="auto" w:fill="FFFFFF"/>
-        </w:rPr>
-        <w:t>Diagrama de Sequência:  Inserir Alojamento</w:t>
-      </w:r>
-      <w:r>
-        <w:rPr>
-          <w:rFonts w:ascii="Times New Roman" w:hAnsi="Times New Roman" w:cs="Times New Roman"/>
-          <w:b/>
-          <w:sz w:val="28"/>
-          <w:szCs w:val="21"/>
           <w:u w:val="single"/>
           <w:shd w:val="clear" w:color="auto" w:fill="FFFFFF"/>
         </w:rPr>
@@ -9248,12 +9214,11 @@
     </w:p>
     <w:p>
       <w:pPr>
+        <w:pStyle w:val="Cabealho2"/>
         <w:rPr>
           <w:rFonts w:ascii="Times New Roman" w:hAnsi="Times New Roman" w:cs="Times New Roman"/>
           <w:b/>
           <w:sz w:val="28"/>
-          <w:szCs w:val="21"/>
-          <w:u w:val="single"/>
           <w:shd w:val="clear" w:color="auto" w:fill="FFFFFF"/>
         </w:rPr>
       </w:pPr>
@@ -9262,8 +9227,6 @@
           <w:rFonts w:ascii="Times New Roman" w:hAnsi="Times New Roman" w:cs="Times New Roman"/>
           <w:b/>
           <w:sz w:val="28"/>
-          <w:szCs w:val="21"/>
-          <w:u w:val="single"/>
           <w:shd w:val="clear" w:color="auto" w:fill="FFFFFF"/>
         </w:rPr>
         <w:lastRenderedPageBreak/>
@@ -9378,35 +9341,18 @@
     </w:p>
     <w:p>
       <w:pPr>
-        <w:jc w:val="center"/>
-        <w:rPr>
-          <w:rFonts w:ascii="Times New Roman" w:hAnsi="Times New Roman" w:cs="Times New Roman"/>
-          <w:sz w:val="32"/>
-          <w:szCs w:val="21"/>
+        <w:pStyle w:val="Cabealho1"/>
+        <w:rPr>
           <w:shd w:val="clear" w:color="auto" w:fill="FFFFFF"/>
         </w:rPr>
       </w:pPr>
       <w:r>
         <w:rPr>
-          <w:rFonts w:ascii="Times New Roman" w:hAnsi="Times New Roman" w:cs="Times New Roman"/>
-          <w:sz w:val="32"/>
-          <w:szCs w:val="21"/>
           <w:shd w:val="clear" w:color="auto" w:fill="FFFFFF"/>
         </w:rPr>
         <w:lastRenderedPageBreak/>
         <w:t>Diagrama de Classes</w:t>
       </w:r>
-    </w:p>
-    <w:p>
-      <w:pPr>
-        <w:jc w:val="center"/>
-        <w:rPr>
-          <w:rFonts w:ascii="Times New Roman" w:hAnsi="Times New Roman" w:cs="Times New Roman"/>
-          <w:sz w:val="32"/>
-          <w:szCs w:val="21"/>
-          <w:shd w:val="clear" w:color="auto" w:fill="FFFFFF"/>
-        </w:rPr>
-      </w:pPr>
     </w:p>
     <w:p>
       <w:pPr>
@@ -9484,50 +9430,39 @@
           <w:docGrid w:linePitch="360"/>
         </w:sectPr>
       </w:pPr>
-      <w:r>
+    </w:p>
+    <w:p>
+      <w:pPr>
+        <w:pStyle w:val="Cabealho1"/>
+        <w:rPr>
+          <w:sz w:val="32"/>
+          <w:szCs w:val="32"/>
+          <w:shd w:val="clear" w:color="auto" w:fill="FFFFFF"/>
+        </w:rPr>
+      </w:pPr>
+      <w:r>
+        <w:rPr>
+          <w:sz w:val="32"/>
+          <w:szCs w:val="32"/>
+          <w:shd w:val="clear" w:color="auto" w:fill="FFFFFF"/>
+        </w:rPr>
+        <w:lastRenderedPageBreak/>
+        <w:t>Diagrama de Estados</w:t>
+      </w:r>
+    </w:p>
+    <w:p>
+      <w:pPr>
         <w:rPr>
           <w:rFonts w:ascii="Times New Roman" w:hAnsi="Times New Roman" w:cs="Times New Roman"/>
           <w:sz w:val="32"/>
           <w:szCs w:val="21"/>
           <w:shd w:val="clear" w:color="auto" w:fill="FFFFFF"/>
         </w:rPr>
-        <w:lastRenderedPageBreak/>
-        <w:br w:type="page"/>
-      </w:r>
+      </w:pPr>
     </w:p>
     <w:p>
       <w:pPr>
         <w:jc w:val="center"/>
-        <w:rPr>
-          <w:rFonts w:ascii="Times New Roman" w:hAnsi="Times New Roman" w:cs="Times New Roman"/>
-          <w:sz w:val="32"/>
-          <w:szCs w:val="21"/>
-          <w:shd w:val="clear" w:color="auto" w:fill="FFFFFF"/>
-        </w:rPr>
-      </w:pPr>
-      <w:r>
-        <w:rPr>
-          <w:rFonts w:ascii="Times New Roman" w:hAnsi="Times New Roman" w:cs="Times New Roman"/>
-          <w:sz w:val="32"/>
-          <w:szCs w:val="21"/>
-          <w:shd w:val="clear" w:color="auto" w:fill="FFFFFF"/>
-        </w:rPr>
-        <w:lastRenderedPageBreak/>
-        <w:t>Diagrama de Estados</w:t>
-      </w:r>
-    </w:p>
-    <w:p>
-      <w:pPr>
-        <w:rPr>
-          <w:rFonts w:ascii="Times New Roman" w:hAnsi="Times New Roman" w:cs="Times New Roman"/>
-          <w:sz w:val="32"/>
-          <w:szCs w:val="21"/>
-          <w:shd w:val="clear" w:color="auto" w:fill="FFFFFF"/>
-        </w:rPr>
-      </w:pPr>
-    </w:p>
-    <w:p>
-      <w:pPr>
         <w:rPr>
           <w:rFonts w:ascii="Times New Roman" w:hAnsi="Times New Roman" w:cs="Times New Roman"/>
           <w:sz w:val="32"/>
@@ -9624,19 +9559,17 @@
     </w:p>
     <w:p>
       <w:pPr>
-        <w:jc w:val="center"/>
-        <w:rPr>
-          <w:rFonts w:ascii="Times New Roman" w:hAnsi="Times New Roman" w:cs="Times New Roman"/>
+        <w:pStyle w:val="Cabealho1"/>
+        <w:rPr>
           <w:sz w:val="32"/>
-          <w:szCs w:val="21"/>
+          <w:szCs w:val="32"/>
           <w:shd w:val="clear" w:color="auto" w:fill="FFFFFF"/>
         </w:rPr>
       </w:pPr>
       <w:r>
         <w:rPr>
-          <w:rFonts w:ascii="Times New Roman" w:hAnsi="Times New Roman" w:cs="Times New Roman"/>
           <w:sz w:val="32"/>
-          <w:szCs w:val="21"/>
+          <w:szCs w:val="32"/>
           <w:shd w:val="clear" w:color="auto" w:fill="FFFFFF"/>
         </w:rPr>
         <w:lastRenderedPageBreak/>
@@ -14869,6 +14802,375 @@
           <w:shd w:val="clear" w:color="auto" w:fill="FFFFFF"/>
         </w:rPr>
       </w:pPr>
+    </w:p>
+    <w:p>
+      <w:pPr>
+        <w:rPr>
+          <w:rFonts w:ascii="Times New Roman" w:hAnsi="Times New Roman" w:cs="Times New Roman"/>
+          <w:sz w:val="32"/>
+          <w:szCs w:val="21"/>
+          <w:shd w:val="clear" w:color="auto" w:fill="FFFFFF"/>
+        </w:rPr>
+        <w:sectPr>
+          <w:pgSz w:w="16840" w:h="11900" w:orient="landscape"/>
+          <w:pgMar w:top="1699" w:right="1411" w:bottom="1699" w:left="1411" w:header="706" w:footer="706" w:gutter="0"/>
+          <w:cols w:space="708"/>
+          <w:docGrid w:linePitch="360"/>
+        </w:sectPr>
+      </w:pPr>
+    </w:p>
+    <w:p>
+      <w:pPr>
+        <w:pStyle w:val="Cabealho1"/>
+        <w:rPr>
+          <w:sz w:val="32"/>
+          <w:szCs w:val="32"/>
+          <w:shd w:val="clear" w:color="auto" w:fill="FFFFFF"/>
+        </w:rPr>
+      </w:pPr>
+      <w:bookmarkStart w:id="5" w:name="_Toc499329557"/>
+      <w:r>
+        <w:rPr>
+          <w:sz w:val="32"/>
+          <w:szCs w:val="32"/>
+          <w:shd w:val="clear" w:color="auto" w:fill="FFFFFF"/>
+        </w:rPr>
+        <w:lastRenderedPageBreak/>
+        <w:t>Algoritmo d</w:t>
+      </w:r>
+      <w:r>
+        <w:rPr>
+          <w:sz w:val="32"/>
+          <w:szCs w:val="32"/>
+          <w:shd w:val="clear" w:color="auto" w:fill="FFFFFF"/>
+        </w:rPr>
+        <w:t>e</w:t>
+      </w:r>
+      <w:r>
+        <w:rPr>
+          <w:sz w:val="32"/>
+          <w:szCs w:val="32"/>
+          <w:shd w:val="clear" w:color="auto" w:fill="FFFFFF"/>
+        </w:rPr>
+        <w:t xml:space="preserve"> </w:t>
+      </w:r>
+      <w:r>
+        <w:rPr>
+          <w:sz w:val="32"/>
+          <w:szCs w:val="32"/>
+          <w:shd w:val="clear" w:color="auto" w:fill="FFFFFF"/>
+        </w:rPr>
+        <w:t>validação</w:t>
+      </w:r>
+      <w:r>
+        <w:rPr>
+          <w:sz w:val="32"/>
+          <w:szCs w:val="32"/>
+          <w:shd w:val="clear" w:color="auto" w:fill="FFFFFF"/>
+        </w:rPr>
+        <w:t xml:space="preserve"> do NIF</w:t>
+      </w:r>
+      <w:bookmarkEnd w:id="5"/>
+    </w:p>
+    <w:p>
+      <w:pPr>
+        <w:jc w:val="center"/>
+        <w:rPr>
+          <w:rFonts w:ascii="Times New Roman" w:hAnsi="Times New Roman" w:cs="Times New Roman"/>
+          <w:sz w:val="32"/>
+          <w:szCs w:val="21"/>
+          <w:shd w:val="clear" w:color="auto" w:fill="FFFFFF"/>
+        </w:rPr>
+      </w:pPr>
+    </w:p>
+    <w:p>
+      <w:pPr>
+        <w:jc w:val="both"/>
+        <w:rPr>
+          <w:rFonts w:ascii="Times New Roman" w:hAnsi="Times New Roman" w:cs="Times New Roman"/>
+          <w:shd w:val="clear" w:color="auto" w:fill="FFFFFF"/>
+        </w:rPr>
+      </w:pPr>
+      <w:r>
+        <w:rPr>
+          <w:rFonts w:ascii="Times New Roman" w:hAnsi="Times New Roman" w:cs="Times New Roman"/>
+          <w:shd w:val="clear" w:color="auto" w:fill="FFFFFF"/>
+        </w:rPr>
+        <w:t>O 9º dígito é o dígito de controlo, calculado através do algoritmo módulo 11.</w:t>
+      </w:r>
+    </w:p>
+    <w:p>
+      <w:pPr>
+        <w:jc w:val="both"/>
+        <w:rPr>
+          <w:rFonts w:ascii="Times New Roman" w:hAnsi="Times New Roman" w:cs="Times New Roman"/>
+          <w:shd w:val="clear" w:color="auto" w:fill="FFFFFF"/>
+        </w:rPr>
+      </w:pPr>
+      <w:r>
+        <w:rPr>
+          <w:rFonts w:ascii="Times New Roman" w:hAnsi="Times New Roman" w:cs="Times New Roman"/>
+          <w:shd w:val="clear" w:color="auto" w:fill="FFFFFF"/>
+        </w:rPr>
+        <w:t>Validar tamanho</w:t>
+      </w:r>
+      <w:r>
+        <w:rPr>
+          <w:rFonts w:ascii="Times New Roman" w:hAnsi="Times New Roman" w:cs="Times New Roman"/>
+          <w:shd w:val="clear" w:color="auto" w:fill="FFFFFF"/>
+        </w:rPr>
+        <w:t xml:space="preserve"> do NIF</w:t>
+      </w:r>
+      <w:r>
+        <w:rPr>
+          <w:rFonts w:ascii="Times New Roman" w:hAnsi="Times New Roman" w:cs="Times New Roman"/>
+          <w:shd w:val="clear" w:color="auto" w:fill="FFFFFF"/>
+        </w:rPr>
+        <w:t xml:space="preserve"> (9 </w:t>
+      </w:r>
+      <w:r>
+        <w:rPr>
+          <w:rFonts w:ascii="Times New Roman" w:hAnsi="Times New Roman" w:cs="Times New Roman"/>
+          <w:shd w:val="clear" w:color="auto" w:fill="FFFFFF"/>
+        </w:rPr>
+        <w:t>dígitos</w:t>
+      </w:r>
+      <w:r>
+        <w:rPr>
+          <w:rFonts w:ascii="Times New Roman" w:hAnsi="Times New Roman" w:cs="Times New Roman"/>
+          <w:shd w:val="clear" w:color="auto" w:fill="FFFFFF"/>
+        </w:rPr>
+        <w:t>)</w:t>
+      </w:r>
+      <w:r>
+        <w:rPr>
+          <w:rFonts w:ascii="Times New Roman" w:hAnsi="Times New Roman" w:cs="Times New Roman"/>
+          <w:shd w:val="clear" w:color="auto" w:fill="FFFFFF"/>
+        </w:rPr>
+        <w:t xml:space="preserve"> e dígito de controlo (9º dígito)</w:t>
+      </w:r>
+      <w:bookmarkStart w:id="6" w:name="_GoBack"/>
+      <w:bookmarkEnd w:id="6"/>
+    </w:p>
+    <w:p>
+      <w:pPr>
+        <w:jc w:val="both"/>
+        <w:rPr>
+          <w:rFonts w:ascii="Times New Roman" w:hAnsi="Times New Roman" w:cs="Times New Roman"/>
+          <w:shd w:val="clear" w:color="auto" w:fill="FFFFFF"/>
+        </w:rPr>
+      </w:pPr>
+    </w:p>
+    <w:p>
+      <w:pPr>
+        <w:pStyle w:val="Cabealho2"/>
+        <w:rPr>
+          <w:rFonts w:ascii="Times New Roman" w:hAnsi="Times New Roman" w:cs="Times New Roman"/>
+          <w:b/>
+          <w:sz w:val="28"/>
+          <w:shd w:val="clear" w:color="auto" w:fill="FFFFFF"/>
+        </w:rPr>
+      </w:pPr>
+      <w:r>
+        <w:rPr>
+          <w:rFonts w:ascii="Times New Roman" w:hAnsi="Times New Roman" w:cs="Times New Roman"/>
+          <w:b/>
+          <w:sz w:val="28"/>
+          <w:shd w:val="clear" w:color="auto" w:fill="FFFFFF"/>
+        </w:rPr>
+        <w:t>Dígito de controlo do NIF</w:t>
+      </w:r>
+    </w:p>
+    <w:p>
+      <w:pPr>
+        <w:jc w:val="both"/>
+        <w:rPr>
+          <w:rFonts w:ascii="Times New Roman" w:hAnsi="Times New Roman" w:cs="Times New Roman"/>
+          <w:shd w:val="clear" w:color="auto" w:fill="FFFFFF"/>
+        </w:rPr>
+      </w:pPr>
+      <w:r>
+        <w:rPr>
+          <w:rFonts w:ascii="Times New Roman" w:hAnsi="Times New Roman" w:cs="Times New Roman"/>
+          <w:shd w:val="clear" w:color="auto" w:fill="FFFFFF"/>
+        </w:rPr>
+        <w:t>Algoritmo para o</w:t>
+      </w:r>
+      <w:r>
+        <w:rPr>
+          <w:rFonts w:ascii="Times New Roman" w:hAnsi="Times New Roman" w:cs="Times New Roman"/>
+          <w:shd w:val="clear" w:color="auto" w:fill="FFFFFF"/>
+        </w:rPr>
+        <w:t>bter o</w:t>
+      </w:r>
+      <w:r>
+        <w:rPr>
+          <w:rFonts w:ascii="Times New Roman" w:hAnsi="Times New Roman" w:cs="Times New Roman"/>
+          <w:shd w:val="clear" w:color="auto" w:fill="FFFFFF"/>
+        </w:rPr>
+        <w:t xml:space="preserve"> 9º dígito (dígito de controlo):</w:t>
+      </w:r>
+    </w:p>
+    <w:p>
+      <w:pPr>
+        <w:jc w:val="both"/>
+        <w:rPr>
+          <w:rFonts w:ascii="Times New Roman" w:hAnsi="Times New Roman" w:cs="Times New Roman"/>
+          <w:shd w:val="clear" w:color="auto" w:fill="FFFFFF"/>
+        </w:rPr>
+      </w:pPr>
+    </w:p>
+    <w:p>
+      <w:pPr>
+        <w:jc w:val="both"/>
+        <w:rPr>
+          <w:rFonts w:ascii="Times New Roman" w:hAnsi="Times New Roman" w:cs="Times New Roman"/>
+          <w:shd w:val="clear" w:color="auto" w:fill="FFFFFF"/>
+        </w:rPr>
+      </w:pPr>
+      <w:proofErr w:type="gramStart"/>
+      <w:r>
+        <w:rPr>
+          <w:rFonts w:ascii="Times New Roman" w:hAnsi="Times New Roman" w:cs="Times New Roman"/>
+          <w:shd w:val="clear" w:color="auto" w:fill="FFFFFF"/>
+        </w:rPr>
+        <w:t>1) Multiplicar</w:t>
+      </w:r>
+      <w:proofErr w:type="gramEnd"/>
+      <w:r>
+        <w:rPr>
+          <w:rFonts w:ascii="Times New Roman" w:hAnsi="Times New Roman" w:cs="Times New Roman"/>
+          <w:shd w:val="clear" w:color="auto" w:fill="FFFFFF"/>
+        </w:rPr>
+        <w:t xml:space="preserve"> o 8º dígito por 2, o 7º dígito por 3, o 6º dígito por 4, o 5º dígito por 5, o 4º dígito por 6, o 3º dígito por 7, o 2º dígito por 8 e o 1º dígito por 9.</w:t>
+      </w:r>
+    </w:p>
+    <w:p>
+      <w:pPr>
+        <w:jc w:val="both"/>
+        <w:rPr>
+          <w:rFonts w:ascii="Times New Roman" w:hAnsi="Times New Roman" w:cs="Times New Roman"/>
+          <w:shd w:val="clear" w:color="auto" w:fill="FFFFFF"/>
+        </w:rPr>
+      </w:pPr>
+      <w:proofErr w:type="gramStart"/>
+      <w:r>
+        <w:rPr>
+          <w:rFonts w:ascii="Times New Roman" w:hAnsi="Times New Roman" w:cs="Times New Roman"/>
+          <w:shd w:val="clear" w:color="auto" w:fill="FFFFFF"/>
+        </w:rPr>
+        <w:t>2) Somar</w:t>
+      </w:r>
+      <w:proofErr w:type="gramEnd"/>
+      <w:r>
+        <w:rPr>
+          <w:rFonts w:ascii="Times New Roman" w:hAnsi="Times New Roman" w:cs="Times New Roman"/>
+          <w:shd w:val="clear" w:color="auto" w:fill="FFFFFF"/>
+        </w:rPr>
+        <w:t xml:space="preserve"> os resultados.</w:t>
+      </w:r>
+    </w:p>
+    <w:p>
+      <w:pPr>
+        <w:jc w:val="both"/>
+        <w:rPr>
+          <w:rFonts w:ascii="Times New Roman" w:hAnsi="Times New Roman" w:cs="Times New Roman"/>
+          <w:shd w:val="clear" w:color="auto" w:fill="FFFFFF"/>
+        </w:rPr>
+      </w:pPr>
+      <w:proofErr w:type="gramStart"/>
+      <w:r>
+        <w:rPr>
+          <w:rFonts w:ascii="Times New Roman" w:hAnsi="Times New Roman" w:cs="Times New Roman"/>
+          <w:shd w:val="clear" w:color="auto" w:fill="FFFFFF"/>
+        </w:rPr>
+        <w:t>3) Calcular</w:t>
+      </w:r>
+      <w:proofErr w:type="gramEnd"/>
+      <w:r>
+        <w:rPr>
+          <w:rFonts w:ascii="Times New Roman" w:hAnsi="Times New Roman" w:cs="Times New Roman"/>
+          <w:shd w:val="clear" w:color="auto" w:fill="FFFFFF"/>
+        </w:rPr>
+        <w:t xml:space="preserve"> o resto da divisão do resultado obtido em 2) por 11.</w:t>
+      </w:r>
+    </w:p>
+    <w:p>
+      <w:pPr>
+        <w:jc w:val="both"/>
+        <w:rPr>
+          <w:rFonts w:ascii="Times New Roman" w:hAnsi="Times New Roman" w:cs="Times New Roman"/>
+          <w:shd w:val="clear" w:color="auto" w:fill="FFFFFF"/>
+        </w:rPr>
+      </w:pPr>
+      <w:proofErr w:type="gramStart"/>
+      <w:r>
+        <w:rPr>
+          <w:rFonts w:ascii="Times New Roman" w:hAnsi="Times New Roman" w:cs="Times New Roman"/>
+          <w:shd w:val="clear" w:color="auto" w:fill="FFFFFF"/>
+        </w:rPr>
+        <w:t>4) Se</w:t>
+      </w:r>
+      <w:proofErr w:type="gramEnd"/>
+      <w:r>
+        <w:rPr>
+          <w:rFonts w:ascii="Times New Roman" w:hAnsi="Times New Roman" w:cs="Times New Roman"/>
+          <w:shd w:val="clear" w:color="auto" w:fill="FFFFFF"/>
+        </w:rPr>
+        <w:t xml:space="preserve"> o resto da divisão for 0 ou 1, o dígito de controlo será 0.</w:t>
+      </w:r>
+    </w:p>
+    <w:p>
+      <w:pPr>
+        <w:jc w:val="both"/>
+        <w:rPr>
+          <w:rFonts w:ascii="Times New Roman" w:hAnsi="Times New Roman" w:cs="Times New Roman"/>
+          <w:shd w:val="clear" w:color="auto" w:fill="FFFFFF"/>
+        </w:rPr>
+        <w:sectPr>
+          <w:pgSz w:w="11900" w:h="16840"/>
+          <w:pgMar w:top="1411" w:right="1699" w:bottom="1411" w:left="1699" w:header="706" w:footer="706" w:gutter="0"/>
+          <w:cols w:space="708"/>
+          <w:docGrid w:linePitch="360"/>
+        </w:sectPr>
+      </w:pPr>
+      <w:proofErr w:type="gramStart"/>
+      <w:r>
+        <w:rPr>
+          <w:rFonts w:ascii="Times New Roman" w:hAnsi="Times New Roman" w:cs="Times New Roman"/>
+          <w:shd w:val="clear" w:color="auto" w:fill="FFFFFF"/>
+        </w:rPr>
+        <w:t>5) Se</w:t>
+      </w:r>
+      <w:proofErr w:type="gramEnd"/>
+      <w:r>
+        <w:rPr>
+          <w:rFonts w:ascii="Times New Roman" w:hAnsi="Times New Roman" w:cs="Times New Roman"/>
+          <w:shd w:val="clear" w:color="auto" w:fill="FFFFFF"/>
+        </w:rPr>
+        <w:t xml:space="preserve"> o resto da divisão for qualquer outro algarismo x, o dígito de controlo será o resultado de 11-x</w:t>
+      </w:r>
+    </w:p>
+    <w:p>
+      <w:pPr>
+        <w:jc w:val="center"/>
+        <w:rPr>
+          <w:rFonts w:ascii="Times New Roman" w:hAnsi="Times New Roman" w:cs="Times New Roman"/>
+          <w:sz w:val="32"/>
+          <w:szCs w:val="21"/>
+          <w:shd w:val="clear" w:color="auto" w:fill="FFFFFF"/>
+        </w:rPr>
+      </w:pPr>
+      <w:r>
+        <w:rPr>
+          <w:rFonts w:ascii="Times New Roman" w:hAnsi="Times New Roman" w:cs="Times New Roman"/>
+          <w:sz w:val="32"/>
+          <w:szCs w:val="21"/>
+          <w:shd w:val="clear" w:color="auto" w:fill="FFFFFF"/>
+        </w:rPr>
+        <w:lastRenderedPageBreak/>
+        <w:t>.</w:t>
+      </w:r>
     </w:p>
     <w:sectPr>
       <w:pgSz w:w="16840" w:h="11900" w:orient="landscape"/>
@@ -14929,7 +15231,7 @@
           <w:rPr>
             <w:noProof/>
           </w:rPr>
-          <w:t>22</w:t>
+          <w:t>27</w:t>
         </w:r>
         <w:r>
           <w:fldChar w:fldCharType="end"/>
@@ -19876,6 +20178,28 @@
       <w:lang w:eastAsia="pt-PT"/>
     </w:rPr>
   </w:style>
+  <w:style w:type="paragraph" w:styleId="Cabealho2">
+    <w:name w:val="heading 2"/>
+    <w:basedOn w:val="Normal"/>
+    <w:next w:val="Normal"/>
+    <w:link w:val="Cabealho2Carter"/>
+    <w:uiPriority w:val="9"/>
+    <w:unhideWhenUsed/>
+    <w:qFormat/>
+    <w:rsid w:val="006A4ABD"/>
+    <w:pPr>
+      <w:keepNext/>
+      <w:keepLines/>
+      <w:spacing w:before="40"/>
+      <w:outlineLvl w:val="1"/>
+    </w:pPr>
+    <w:rPr>
+      <w:rFonts w:asciiTheme="majorHAnsi" w:eastAsiaTheme="majorEastAsia" w:hAnsiTheme="majorHAnsi" w:cstheme="majorBidi"/>
+      <w:color w:val="2F5496" w:themeColor="accent1" w:themeShade="BF"/>
+      <w:sz w:val="26"/>
+      <w:szCs w:val="26"/>
+    </w:rPr>
+  </w:style>
   <w:style w:type="character" w:default="1" w:styleId="Tipodeletrapredefinidodopargrafo">
     <w:name w:val="Default Paragraph Font"/>
     <w:uiPriority w:val="1"/>
@@ -20112,6 +20436,19 @@
     <w:link w:val="Rodap"/>
     <w:uiPriority w:val="99"/>
     <w:rsid w:val="002F4D99"/>
+  </w:style>
+  <w:style w:type="character" w:customStyle="1" w:styleId="Cabealho2Carter">
+    <w:name w:val="Cabeçalho 2 Caráter"/>
+    <w:basedOn w:val="Tipodeletrapredefinidodopargrafo"/>
+    <w:link w:val="Cabealho2"/>
+    <w:uiPriority w:val="9"/>
+    <w:rsid w:val="006A4ABD"/>
+    <w:rPr>
+      <w:rFonts w:asciiTheme="majorHAnsi" w:eastAsiaTheme="majorEastAsia" w:hAnsiTheme="majorHAnsi" w:cstheme="majorBidi"/>
+      <w:color w:val="2F5496" w:themeColor="accent1" w:themeShade="BF"/>
+      <w:sz w:val="26"/>
+      <w:szCs w:val="26"/>
+    </w:rPr>
   </w:style>
 </w:styles>
 </file>
@@ -20382,7 +20719,7 @@
 </file>
 
 <file path=customXml/itemProps1.xml><?xml version="1.0" encoding="utf-8"?>
-<ds:datastoreItem xmlns:ds="http://schemas.openxmlformats.org/officeDocument/2006/customXml" ds:itemID="{A053AF1C-5585-4376-B9AA-0D6BE2259ACF}">
+<ds:datastoreItem xmlns:ds="http://schemas.openxmlformats.org/officeDocument/2006/customXml" ds:itemID="{C09585DC-F691-45BC-8216-98533F013AC5}">
   <ds:schemaRefs>
     <ds:schemaRef ds:uri="http://schemas.openxmlformats.org/officeDocument/2006/bibliography"/>
   </ds:schemaRefs>

</xml_diff>